<commit_message>
Update Operating Guide for Si41xx
</commit_message>
<xml_diff>
--- a/src/f4/app_si41xx/Operating-Guide.docx
+++ b/src/f4/app_si41xx/Operating-Guide.docx
@@ -2,6 +2,8 @@
 <file path=word/document.xml><?xml version="1.0" encoding="utf-8"?>
 <w:document xmlns:wpc="http://schemas.microsoft.com/office/word/2010/wordprocessingCanvas" xmlns:cx="http://schemas.microsoft.com/office/drawing/2014/chartex" xmlns:cx1="http://schemas.microsoft.com/office/drawing/2015/9/8/chartex" xmlns:cx2="http://schemas.microsoft.com/office/drawing/2015/10/21/chartex" xmlns:cx3="http://schemas.microsoft.com/office/drawing/2016/5/9/chartex" xmlns:cx4="http://schemas.microsoft.com/office/drawing/2016/5/10/chartex" xmlns:cx5="http://schemas.microsoft.com/office/drawing/2016/5/11/chartex" xmlns:cx6="http://schemas.microsoft.com/office/drawing/2016/5/12/chartex" xmlns:cx7="http://schemas.microsoft.com/office/drawing/2016/5/13/chartex" xmlns:cx8="http://schemas.microsoft.com/office/drawing/2016/5/14/chartex" xmlns:mc="http://schemas.openxmlformats.org/markup-compatibility/2006" xmlns:aink="http://schemas.microsoft.com/office/drawing/2016/ink" xmlns:am3d="http://schemas.microsoft.com/office/drawing/2017/model3d" xmlns:o="urn:schemas-microsoft-com:office:office" xmlns:r="http://schemas.openxmlformats.org/officeDocument/2006/relationships" xmlns:m="http://schemas.openxmlformats.org/officeDocument/2006/math" xmlns:v="urn:schemas-microsoft-com:vml" xmlns:wp14="http://schemas.microsoft.com/office/word/2010/wordprocessingDrawing" xmlns:wp="http://schemas.openxmlformats.org/drawingml/2006/wordprocessingDrawing" xmlns:w10="urn:schemas-microsoft-com:office:word" xmlns:w="http://schemas.openxmlformats.org/wordprocessingml/2006/main" xmlns:w14="http://schemas.microsoft.com/office/word/2010/wordml" xmlns:w15="http://schemas.microsoft.com/office/word/2012/wordml" xmlns:w16cid="http://schemas.microsoft.com/office/word/2016/wordml/cid" xmlns:w16se="http://schemas.microsoft.com/office/word/2015/wordml/symex" xmlns:wpg="http://schemas.microsoft.com/office/word/2010/wordprocessingGroup" xmlns:wpi="http://schemas.microsoft.com/office/word/2010/wordprocessingInk" xmlns:wne="http://schemas.microsoft.com/office/word/2006/wordml" xmlns:wps="http://schemas.microsoft.com/office/word/2010/wordprocessingShape" mc:Ignorable="w14 w15 w16se w16cid wp14">
   <w:body>
+    <w:p/>
+    <w:p/>
     <w:p>
       <w:pPr>
         <w:pStyle w:val="Title"/>
@@ -60,6 +62,7 @@
           <w:szCs w:val="24"/>
         </w:rPr>
       </w:pPr>
+      <w:proofErr w:type="spellStart"/>
       <w:r>
         <w:rPr>
           <w:sz w:val="24"/>
@@ -67,18 +70,28 @@
         </w:rPr>
         <w:t>Evangelos</w:t>
       </w:r>
+      <w:proofErr w:type="spellEnd"/>
       <w:r>
         <w:rPr>
           <w:sz w:val="24"/>
           <w:szCs w:val="24"/>
         </w:rPr>
-        <w:t xml:space="preserve"> Mastrogiannis</w:t>
-      </w:r>
+        <w:t xml:space="preserve"> </w:t>
+      </w:r>
+      <w:proofErr w:type="spellStart"/>
       <w:r>
         <w:rPr>
           <w:sz w:val="24"/>
           <w:szCs w:val="24"/>
         </w:rPr>
+        <w:t>Mastrogiannis</w:t>
+      </w:r>
+      <w:proofErr w:type="spellEnd"/>
+      <w:r>
+        <w:rPr>
+          <w:sz w:val="24"/>
+          <w:szCs w:val="24"/>
+        </w:rPr>
         <w:t xml:space="preserve"> – KJ7AOG</w:t>
       </w:r>
     </w:p>
@@ -112,8 +125,23 @@
         </w:rPr>
         <w:t>KG7ZVV</w:t>
       </w:r>
-      <w:bookmarkStart w:id="0" w:name="_GoBack"/>
-      <w:bookmarkEnd w:id="0"/>
+    </w:p>
+    <w:p>
+      <w:pPr>
+        <w:pStyle w:val="NoSpacing"/>
+        <w:jc w:val="center"/>
+        <w:rPr>
+          <w:sz w:val="24"/>
+          <w:szCs w:val="24"/>
+        </w:rPr>
+      </w:pPr>
+      <w:r>
+        <w:rPr>
+          <w:sz w:val="24"/>
+          <w:szCs w:val="24"/>
+        </w:rPr>
+        <w:t>2019-10-12</w:t>
+      </w:r>
     </w:p>
     <w:p/>
     <w:p>
@@ -141,7 +169,7 @@
                     <pic:cNvPicPr/>
                   </pic:nvPicPr>
                   <pic:blipFill rotWithShape="1">
-                    <a:blip r:embed="rId7" cstate="print">
+                    <a:blip r:embed="rId8" cstate="print">
                       <a:extLst>
                         <a:ext uri="{28A0092B-C50C-407E-A947-70E740481C1C}">
                           <a14:useLocalDpi xmlns:a14="http://schemas.microsoft.com/office/drawing/2010/main" val="0"/>
@@ -180,28 +208,113 @@
         <w:pStyle w:val="Caption"/>
         <w:jc w:val="center"/>
       </w:pPr>
-      <w:r>
-        <w:t>Si41xx</w:t>
-      </w:r>
-      <w:r>
-        <w:t xml:space="preserve"> eval board</w:t>
-      </w:r>
-      <w:r>
-        <w:t xml:space="preserve"> left, Nucleo-64</w:t>
-      </w:r>
-      <w:r>
-        <w:t xml:space="preserve"> dev board</w:t>
-      </w:r>
-      <w:r>
-        <w:t xml:space="preserve"> right</w:t>
+      <w:bookmarkStart w:id="0" w:name="_Ref21771624"/>
+      <w:r>
+        <w:t xml:space="preserve">Figure </w:t>
+      </w:r>
+      <w:r>
+        <w:fldChar w:fldCharType="begin"/>
+      </w:r>
+      <w:r>
+        <w:instrText xml:space="preserve"> SEQ Figure \* ARABIC </w:instrText>
+      </w:r>
+      <w:r>
+        <w:fldChar w:fldCharType="separate"/>
+      </w:r>
+      <w:r>
+        <w:rPr>
+          <w:noProof/>
+        </w:rPr>
+        <w:t>1</w:t>
+      </w:r>
+      <w:r>
+        <w:rPr>
+          <w:noProof/>
+        </w:rPr>
+        <w:fldChar w:fldCharType="end"/>
+      </w:r>
+      <w:bookmarkEnd w:id="0"/>
+      <w:r>
+        <w:t xml:space="preserve">: </w:t>
+      </w:r>
+      <w:r>
+        <w:t>Si4123 eval board left, NUCLEO-F446RE dev board right</w:t>
+      </w:r>
+    </w:p>
+    <w:p/>
+    <w:p>
+      <w:pPr>
+        <w:pStyle w:val="Heading1"/>
+      </w:pPr>
+      <w:r>
+        <w:t>Introduction</w:t>
       </w:r>
     </w:p>
     <w:p>
       <w:pPr>
-        <w:pStyle w:val="Heading1"/>
-      </w:pPr>
-      <w:r>
-        <w:t>Introduction</w:t>
+        <w:jc w:val="both"/>
+      </w:pPr>
+      <w:r>
+        <w:t xml:space="preserve">This operating guide evaluates a custom Silicon Labs Si41xx evaluation board with a </w:t>
+      </w:r>
+      <w:r>
+        <w:t xml:space="preserve">STM32 Nucleo-64 development board </w:t>
+      </w:r>
+      <w:r>
+        <w:t>which includes the</w:t>
+      </w:r>
+      <w:r>
+        <w:t xml:space="preserve"> STM32F446RE</w:t>
+      </w:r>
+      <w:r>
+        <w:t>; a 32-bit ARM Cortex-M4 MCU</w:t>
+      </w:r>
+      <w:r>
+        <w:t xml:space="preserve"> (</w:t>
+      </w:r>
+      <w:r>
+        <w:t>NUCLEO-F446RE</w:t>
+      </w:r>
+      <w:r>
+        <w:t xml:space="preserve">).  The </w:t>
+      </w:r>
+      <w:r>
+        <w:t>NUCLEO-F446RE</w:t>
+      </w:r>
+      <w:r>
+        <w:t xml:space="preserve"> development board is used for programming the Si41xx synthesizer</w:t>
+      </w:r>
+      <w:r>
+        <w:t xml:space="preserve"> over a 3-wire serial interface.  The </w:t>
+      </w:r>
+      <w:r>
+        <w:t>NUCLEO-F446RE</w:t>
+      </w:r>
+      <w:r>
+        <w:t xml:space="preserve"> board uses a real-time operating system, </w:t>
+      </w:r>
+      <w:proofErr w:type="spellStart"/>
+      <w:r>
+        <w:t>ChibiOS</w:t>
+      </w:r>
+      <w:proofErr w:type="spellEnd"/>
+      <w:r>
+        <w:t xml:space="preserve">, to program the synthesizer.  A remote </w:t>
+      </w:r>
+      <w:r>
+        <w:t xml:space="preserve">shell </w:t>
+      </w:r>
+      <w:r>
+        <w:t>program such as Minicom can be used to interactively program</w:t>
+      </w:r>
+      <w:r>
+        <w:t xml:space="preserve"> and control</w:t>
+      </w:r>
+      <w:r>
+        <w:t xml:space="preserve"> the synthesizer</w:t>
+      </w:r>
+      <w:r>
+        <w:t xml:space="preserve"> as well.</w:t>
       </w:r>
     </w:p>
     <w:p>
@@ -209,79 +322,98 @@
         <w:jc w:val="both"/>
       </w:pPr>
       <w:r>
-        <w:t xml:space="preserve">This operating guide evaluates a custom Silicon Labs Si41xx evaluation board with a </w:t>
-      </w:r>
-      <w:r>
-        <w:t>STM32 Nucleo-64 development board with</w:t>
-      </w:r>
-      <w:r>
-        <w:t xml:space="preserve"> the</w:t>
-      </w:r>
-      <w:r>
-        <w:t xml:space="preserve"> STM32F446RE</w:t>
-      </w:r>
-      <w:r>
-        <w:t xml:space="preserve"> (</w:t>
-      </w:r>
-      <w:r>
-        <w:t>NUCLEO-F446RE</w:t>
-      </w:r>
-      <w:r>
-        <w:t xml:space="preserve">).  The </w:t>
-      </w:r>
-      <w:r>
-        <w:t>NUCLEO-F446RE</w:t>
-      </w:r>
-      <w:r>
-        <w:t xml:space="preserve"> development board is used for programming the Si41xx synthesizer</w:t>
-      </w:r>
-      <w:r>
-        <w:t xml:space="preserve"> over a 3-wire serial interface.  The Nucleo</w:t>
-      </w:r>
-      <w:r>
-        <w:t>-64</w:t>
-      </w:r>
-      <w:r>
-        <w:t xml:space="preserve"> board uses a real-time operating system, ChibiOS, to program the synthesizer.  A remote serial console program such as Minicom can be used to interactively program</w:t>
-      </w:r>
-      <w:r>
-        <w:t xml:space="preserve"> and control</w:t>
-      </w:r>
-      <w:r>
-        <w:t xml:space="preserve"> the synthesizer</w:t>
-      </w:r>
-      <w:r>
-        <w:t xml:space="preserve"> as well.</w:t>
+        <w:t>The Silicon Labs Si41xx synthesizer family is available in five variations with up to three synthesizers.  However, RF1 and RF2 share an output.</w:t>
+      </w:r>
+      <w:r>
+        <w:t xml:space="preserve">  See</w:t>
+      </w:r>
+      <w:r>
+        <w:t xml:space="preserve"> </w:t>
+      </w:r>
+      <w:r>
+        <w:t>the end of this document for</w:t>
+      </w:r>
+      <w:r>
+        <w:t xml:space="preserve"> supplemental information,</w:t>
+      </w:r>
+      <w:r>
+        <w:t xml:space="preserve"> datasheets</w:t>
+      </w:r>
+      <w:r>
+        <w:t>,</w:t>
+      </w:r>
+      <w:r>
+        <w:t xml:space="preserve"> and GitHub repos with EAGLE CAD files of the</w:t>
+      </w:r>
+      <w:r>
+        <w:t xml:space="preserve"> Si4123</w:t>
+      </w:r>
+      <w:r>
+        <w:t xml:space="preserve"> </w:t>
+      </w:r>
+      <w:r>
+        <w:t>evaluation</w:t>
+      </w:r>
+      <w:r>
+        <w:t xml:space="preserve"> board</w:t>
+      </w:r>
+      <w:r>
+        <w:t xml:space="preserve">; </w:t>
+      </w:r>
+      <w:r>
+        <w:fldChar w:fldCharType="begin"/>
+      </w:r>
+      <w:r>
+        <w:instrText xml:space="preserve"> REF _Ref21771624 \h </w:instrText>
+      </w:r>
+      <w:r>
+        <w:fldChar w:fldCharType="separate"/>
+      </w:r>
+      <w:r>
+        <w:t xml:space="preserve">Figure </w:t>
+      </w:r>
+      <w:r>
+        <w:rPr>
+          <w:noProof/>
+        </w:rPr>
+        <w:t>1</w:t>
+      </w:r>
+      <w:r>
+        <w:fldChar w:fldCharType="end"/>
+      </w:r>
+      <w:r>
+        <w:t xml:space="preserve"> shown above</w:t>
+      </w:r>
+      <w:r>
+        <w:t>.</w:t>
       </w:r>
     </w:p>
     <w:p>
       <w:pPr>
         <w:jc w:val="both"/>
       </w:pPr>
-      <w:r>
-        <w:t>The Silicon Labs Si41xx synthesizer family is available in five variations with up to three synthesizers.  However, RF1 and RF2 share an output.</w:t>
-      </w:r>
-      <w:r>
-        <w:t xml:space="preserve">  See references at the end of this document for</w:t>
-      </w:r>
-      <w:r>
-        <w:t xml:space="preserve"> supplemental information,</w:t>
-      </w:r>
-      <w:r>
-        <w:t xml:space="preserve"> datasheets</w:t>
-      </w:r>
-      <w:r>
-        <w:t>,</w:t>
-      </w:r>
-      <w:r>
-        <w:t xml:space="preserve"> and GitHub repos with EAGLE CAD files of the synthesizer development board.</w:t>
-      </w:r>
     </w:p>
     <w:p>
       <w:pPr>
+        <w:jc w:val="both"/>
+      </w:pPr>
+    </w:p>
+    <w:p>
+      <w:pPr>
+        <w:jc w:val="both"/>
+      </w:pPr>
+    </w:p>
+    <w:p>
+      <w:pPr>
+        <w:jc w:val="both"/>
+      </w:pPr>
+    </w:p>
+    <w:p>
+      <w:pPr>
         <w:pStyle w:val="Heading1"/>
       </w:pPr>
       <w:r>
+        <w:lastRenderedPageBreak/>
         <w:t>Connect Board</w:t>
       </w:r>
       <w:r>
@@ -298,6 +430,474 @@
         <w:spacing w:after="120"/>
       </w:pPr>
       <w:r>
+        <w:rPr>
+          <w:noProof/>
+        </w:rPr>
+        <mc:AlternateContent>
+          <mc:Choice Requires="wps">
+            <w:drawing>
+              <wp:anchor distT="45720" distB="45720" distL="114300" distR="114300" simplePos="0" relativeHeight="251672576" behindDoc="0" locked="0" layoutInCell="1" allowOverlap="1" wp14:anchorId="084EA1E1" wp14:editId="612504B5">
+                <wp:simplePos x="0" y="0"/>
+                <wp:positionH relativeFrom="margin">
+                  <wp:posOffset>5483225</wp:posOffset>
+                </wp:positionH>
+                <wp:positionV relativeFrom="paragraph">
+                  <wp:posOffset>756920</wp:posOffset>
+                </wp:positionV>
+                <wp:extent cx="414655" cy="224155"/>
+                <wp:effectExtent l="0" t="0" r="0" b="4445"/>
+                <wp:wrapNone/>
+                <wp:docPr id="10" name="Text Box 2"/>
+                <wp:cNvGraphicFramePr>
+                  <a:graphicFrameLocks xmlns:a="http://schemas.openxmlformats.org/drawingml/2006/main"/>
+                </wp:cNvGraphicFramePr>
+                <a:graphic xmlns:a="http://schemas.openxmlformats.org/drawingml/2006/main">
+                  <a:graphicData uri="http://schemas.microsoft.com/office/word/2010/wordprocessingShape">
+                    <wps:wsp>
+                      <wps:cNvSpPr txBox="1">
+                        <a:spLocks noChangeArrowheads="1"/>
+                      </wps:cNvSpPr>
+                      <wps:spPr bwMode="auto">
+                        <a:xfrm>
+                          <a:off x="0" y="0"/>
+                          <a:ext cx="414655" cy="224155"/>
+                        </a:xfrm>
+                        <a:prstGeom prst="rect">
+                          <a:avLst/>
+                        </a:prstGeom>
+                        <a:noFill/>
+                        <a:ln w="9525">
+                          <a:noFill/>
+                          <a:miter lim="800000"/>
+                          <a:headEnd/>
+                          <a:tailEnd/>
+                        </a:ln>
+                      </wps:spPr>
+                      <wps:txbx>
+                        <w:txbxContent>
+                          <w:p>
+                            <w:pPr>
+                              <w:pStyle w:val="NoSpacing"/>
+                              <w:rPr>
+                                <w:b/>
+                                <w:bCs/>
+                                <w:sz w:val="16"/>
+                                <w:szCs w:val="16"/>
+                              </w:rPr>
+                            </w:pPr>
+                            <w:r>
+                              <w:rPr>
+                                <w:b/>
+                                <w:bCs/>
+                                <w:sz w:val="16"/>
+                                <w:szCs w:val="16"/>
+                              </w:rPr>
+                              <w:t>-</w:t>
+                            </w:r>
+                            <w:r>
+                              <w:rPr>
+                                <w:b/>
+                                <w:bCs/>
+                                <w:sz w:val="16"/>
+                                <w:szCs w:val="16"/>
+                              </w:rPr>
+                              <w:t xml:space="preserve"> /EN</w:t>
+                            </w:r>
+                          </w:p>
+                        </w:txbxContent>
+                      </wps:txbx>
+                      <wps:bodyPr rot="0" vert="horz" wrap="square" lIns="91440" tIns="45720" rIns="91440" bIns="45720" anchor="t" anchorCtr="0">
+                        <a:noAutofit/>
+                      </wps:bodyPr>
+                    </wps:wsp>
+                  </a:graphicData>
+                </a:graphic>
+                <wp14:sizeRelH relativeFrom="margin">
+                  <wp14:pctWidth>0</wp14:pctWidth>
+                </wp14:sizeRelH>
+                <wp14:sizeRelV relativeFrom="margin">
+                  <wp14:pctHeight>0</wp14:pctHeight>
+                </wp14:sizeRelV>
+              </wp:anchor>
+            </w:drawing>
+          </mc:Choice>
+          <mc:Fallback>
+            <w:pict>
+              <v:shapetype w14:anchorId="084EA1E1" id="_x0000_t202" coordsize="21600,21600" o:spt="202" path="m,l,21600r21600,l21600,xe">
+                <v:stroke joinstyle="miter"/>
+                <v:path gradientshapeok="t" o:connecttype="rect"/>
+              </v:shapetype>
+              <v:shape id="Text Box 2" o:spid="_x0000_s1026" type="#_x0000_t202" style="position:absolute;left:0;text-align:left;margin-left:431.75pt;margin-top:59.6pt;width:32.65pt;height:17.65pt;z-index:251672576;visibility:visible;mso-wrap-style:square;mso-width-percent:0;mso-height-percent:0;mso-wrap-distance-left:9pt;mso-wrap-distance-top:3.6pt;mso-wrap-distance-right:9pt;mso-wrap-distance-bottom:3.6pt;mso-position-horizontal:absolute;mso-position-horizontal-relative:margin;mso-position-vertical:absolute;mso-position-vertical-relative:text;mso-width-percent:0;mso-height-percent:0;mso-width-relative:margin;mso-height-relative:margin;v-text-anchor:top" o:gfxdata="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" filled="f" stroked="f">
+                <v:textbox>
+                  <w:txbxContent>
+                    <w:p>
+                      <w:pPr>
+                        <w:pStyle w:val="NoSpacing"/>
+                        <w:rPr>
+                          <w:b/>
+                          <w:bCs/>
+                          <w:sz w:val="16"/>
+                          <w:szCs w:val="16"/>
+                        </w:rPr>
+                      </w:pPr>
+                      <w:r>
+                        <w:rPr>
+                          <w:b/>
+                          <w:bCs/>
+                          <w:sz w:val="16"/>
+                          <w:szCs w:val="16"/>
+                        </w:rPr>
+                        <w:t>-</w:t>
+                      </w:r>
+                      <w:r>
+                        <w:rPr>
+                          <w:b/>
+                          <w:bCs/>
+                          <w:sz w:val="16"/>
+                          <w:szCs w:val="16"/>
+                        </w:rPr>
+                        <w:t xml:space="preserve"> /EN</w:t>
+                      </w:r>
+                    </w:p>
+                  </w:txbxContent>
+                </v:textbox>
+                <w10:wrap anchorx="margin"/>
+              </v:shape>
+            </w:pict>
+          </mc:Fallback>
+        </mc:AlternateContent>
+      </w:r>
+      <w:r>
+        <w:rPr>
+          <w:noProof/>
+        </w:rPr>
+        <mc:AlternateContent>
+          <mc:Choice Requires="wps">
+            <w:drawing>
+              <wp:anchor distT="45720" distB="45720" distL="114300" distR="114300" simplePos="0" relativeHeight="251670528" behindDoc="0" locked="0" layoutInCell="1" allowOverlap="1" wp14:anchorId="20755428" wp14:editId="2DDBB7C0">
+                <wp:simplePos x="0" y="0"/>
+                <wp:positionH relativeFrom="margin">
+                  <wp:posOffset>2422525</wp:posOffset>
+                </wp:positionH>
+                <wp:positionV relativeFrom="paragraph">
+                  <wp:posOffset>868045</wp:posOffset>
+                </wp:positionV>
+                <wp:extent cx="511810" cy="334010"/>
+                <wp:effectExtent l="0" t="0" r="0" b="0"/>
+                <wp:wrapNone/>
+                <wp:docPr id="9" name="Text Box 2"/>
+                <wp:cNvGraphicFramePr>
+                  <a:graphicFrameLocks xmlns:a="http://schemas.openxmlformats.org/drawingml/2006/main"/>
+                </wp:cNvGraphicFramePr>
+                <a:graphic xmlns:a="http://schemas.openxmlformats.org/drawingml/2006/main">
+                  <a:graphicData uri="http://schemas.microsoft.com/office/word/2010/wordprocessingShape">
+                    <wps:wsp>
+                      <wps:cNvSpPr txBox="1">
+                        <a:spLocks noChangeArrowheads="1"/>
+                      </wps:cNvSpPr>
+                      <wps:spPr bwMode="auto">
+                        <a:xfrm>
+                          <a:off x="0" y="0"/>
+                          <a:ext cx="511810" cy="334010"/>
+                        </a:xfrm>
+                        <a:prstGeom prst="rect">
+                          <a:avLst/>
+                        </a:prstGeom>
+                        <a:noFill/>
+                        <a:ln w="9525">
+                          <a:noFill/>
+                          <a:miter lim="800000"/>
+                          <a:headEnd/>
+                          <a:tailEnd/>
+                        </a:ln>
+                      </wps:spPr>
+                      <wps:txbx>
+                        <w:txbxContent>
+                          <w:p>
+                            <w:pPr>
+                              <w:pStyle w:val="NoSpacing"/>
+                              <w:jc w:val="right"/>
+                              <w:rPr>
+                                <w:b/>
+                                <w:bCs/>
+                                <w:sz w:val="16"/>
+                                <w:szCs w:val="16"/>
+                              </w:rPr>
+                            </w:pPr>
+                            <w:r>
+                              <w:rPr>
+                                <w:b/>
+                                <w:bCs/>
+                                <w:sz w:val="16"/>
+                                <w:szCs w:val="16"/>
+                              </w:rPr>
+                              <w:t>CLK</w:t>
+                            </w:r>
+                            <w:r>
+                              <w:rPr>
+                                <w:b/>
+                                <w:bCs/>
+                                <w:sz w:val="16"/>
+                                <w:szCs w:val="16"/>
+                              </w:rPr>
+                              <w:t xml:space="preserve"> -</w:t>
+                            </w:r>
+                          </w:p>
+                          <w:p>
+                            <w:pPr>
+                              <w:pStyle w:val="NoSpacing"/>
+                              <w:jc w:val="right"/>
+                              <w:rPr>
+                                <w:b/>
+                                <w:bCs/>
+                                <w:sz w:val="16"/>
+                                <w:szCs w:val="16"/>
+                              </w:rPr>
+                            </w:pPr>
+                            <w:r>
+                              <w:rPr>
+                                <w:b/>
+                                <w:bCs/>
+                                <w:sz w:val="16"/>
+                                <w:szCs w:val="16"/>
+                              </w:rPr>
+                              <w:t>DATA</w:t>
+                            </w:r>
+                            <w:r>
+                              <w:rPr>
+                                <w:b/>
+                                <w:bCs/>
+                                <w:sz w:val="16"/>
+                                <w:szCs w:val="16"/>
+                              </w:rPr>
+                              <w:t xml:space="preserve"> -</w:t>
+                            </w:r>
+                          </w:p>
+                        </w:txbxContent>
+                      </wps:txbx>
+                      <wps:bodyPr rot="0" vert="horz" wrap="square" lIns="91440" tIns="45720" rIns="91440" bIns="45720" anchor="t" anchorCtr="0">
+                        <a:noAutofit/>
+                      </wps:bodyPr>
+                    </wps:wsp>
+                  </a:graphicData>
+                </a:graphic>
+                <wp14:sizeRelH relativeFrom="margin">
+                  <wp14:pctWidth>0</wp14:pctWidth>
+                </wp14:sizeRelH>
+                <wp14:sizeRelV relativeFrom="margin">
+                  <wp14:pctHeight>0</wp14:pctHeight>
+                </wp14:sizeRelV>
+              </wp:anchor>
+            </w:drawing>
+          </mc:Choice>
+          <mc:Fallback>
+            <w:pict>
+              <v:shape w14:anchorId="20755428" id="_x0000_s1027" type="#_x0000_t202" style="position:absolute;left:0;text-align:left;margin-left:190.75pt;margin-top:68.35pt;width:40.3pt;height:26.3pt;z-index:251670528;visibility:visible;mso-wrap-style:square;mso-width-percent:0;mso-height-percent:0;mso-wrap-distance-left:9pt;mso-wrap-distance-top:3.6pt;mso-wrap-distance-right:9pt;mso-wrap-distance-bottom:3.6pt;mso-position-horizontal:absolute;mso-position-horizontal-relative:margin;mso-position-vertical:absolute;mso-position-vertical-relative:text;mso-width-percent:0;mso-height-percent:0;mso-width-relative:margin;mso-height-relative:margin;v-text-anchor:top" o:gfxdata="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" filled="f" stroked="f">
+                <v:textbox>
+                  <w:txbxContent>
+                    <w:p>
+                      <w:pPr>
+                        <w:pStyle w:val="NoSpacing"/>
+                        <w:jc w:val="right"/>
+                        <w:rPr>
+                          <w:b/>
+                          <w:bCs/>
+                          <w:sz w:val="16"/>
+                          <w:szCs w:val="16"/>
+                        </w:rPr>
+                      </w:pPr>
+                      <w:r>
+                        <w:rPr>
+                          <w:b/>
+                          <w:bCs/>
+                          <w:sz w:val="16"/>
+                          <w:szCs w:val="16"/>
+                        </w:rPr>
+                        <w:t>CLK</w:t>
+                      </w:r>
+                      <w:r>
+                        <w:rPr>
+                          <w:b/>
+                          <w:bCs/>
+                          <w:sz w:val="16"/>
+                          <w:szCs w:val="16"/>
+                        </w:rPr>
+                        <w:t xml:space="preserve"> -</w:t>
+                      </w:r>
+                    </w:p>
+                    <w:p>
+                      <w:pPr>
+                        <w:pStyle w:val="NoSpacing"/>
+                        <w:jc w:val="right"/>
+                        <w:rPr>
+                          <w:b/>
+                          <w:bCs/>
+                          <w:sz w:val="16"/>
+                          <w:szCs w:val="16"/>
+                        </w:rPr>
+                      </w:pPr>
+                      <w:r>
+                        <w:rPr>
+                          <w:b/>
+                          <w:bCs/>
+                          <w:sz w:val="16"/>
+                          <w:szCs w:val="16"/>
+                        </w:rPr>
+                        <w:t>DATA</w:t>
+                      </w:r>
+                      <w:r>
+                        <w:rPr>
+                          <w:b/>
+                          <w:bCs/>
+                          <w:sz w:val="16"/>
+                          <w:szCs w:val="16"/>
+                        </w:rPr>
+                        <w:t xml:space="preserve"> -</w:t>
+                      </w:r>
+                    </w:p>
+                  </w:txbxContent>
+                </v:textbox>
+                <w10:wrap anchorx="margin"/>
+              </v:shape>
+            </w:pict>
+          </mc:Fallback>
+        </mc:AlternateContent>
+      </w:r>
+      <w:r>
+        <w:rPr>
+          <w:noProof/>
+        </w:rPr>
+        <w:drawing>
+          <wp:anchor distT="0" distB="0" distL="114300" distR="114300" simplePos="0" relativeHeight="251667456" behindDoc="0" locked="0" layoutInCell="1" allowOverlap="1" wp14:anchorId="156A43A2" wp14:editId="075A4A29">
+            <wp:simplePos x="0" y="0"/>
+            <wp:positionH relativeFrom="column">
+              <wp:posOffset>4216400</wp:posOffset>
+            </wp:positionH>
+            <wp:positionV relativeFrom="paragraph">
+              <wp:posOffset>635635</wp:posOffset>
+            </wp:positionV>
+            <wp:extent cx="1435100" cy="712470"/>
+            <wp:effectExtent l="0" t="0" r="0" b="0"/>
+            <wp:wrapNone/>
+            <wp:docPr id="8" name="Picture 8"/>
+            <wp:cNvGraphicFramePr>
+              <a:graphicFrameLocks xmlns:a="http://schemas.openxmlformats.org/drawingml/2006/main" noChangeAspect="1"/>
+            </wp:cNvGraphicFramePr>
+            <a:graphic xmlns:a="http://schemas.openxmlformats.org/drawingml/2006/main">
+              <a:graphicData uri="http://schemas.openxmlformats.org/drawingml/2006/picture">
+                <pic:pic xmlns:pic="http://schemas.openxmlformats.org/drawingml/2006/picture">
+                  <pic:nvPicPr>
+                    <pic:cNvPr id="1" name=""/>
+                    <pic:cNvPicPr/>
+                  </pic:nvPicPr>
+                  <pic:blipFill rotWithShape="1">
+                    <a:blip r:embed="rId9">
+                      <a:extLst>
+                        <a:ext uri="{28A0092B-C50C-407E-A947-70E740481C1C}">
+                          <a14:useLocalDpi xmlns:a14="http://schemas.microsoft.com/office/drawing/2010/main" val="0"/>
+                        </a:ext>
+                      </a:extLst>
+                    </a:blip>
+                    <a:srcRect l="62863" r="4493"/>
+                    <a:stretch/>
+                  </pic:blipFill>
+                  <pic:spPr bwMode="auto">
+                    <a:xfrm>
+                      <a:off x="0" y="0"/>
+                      <a:ext cx="1435100" cy="712470"/>
+                    </a:xfrm>
+                    <a:prstGeom prst="rect">
+                      <a:avLst/>
+                    </a:prstGeom>
+                    <a:ln>
+                      <a:noFill/>
+                    </a:ln>
+                    <a:extLst>
+                      <a:ext uri="{53640926-AAD7-44D8-BBD7-CCE9431645EC}">
+                        <a14:shadowObscured xmlns:a14="http://schemas.microsoft.com/office/drawing/2010/main"/>
+                      </a:ext>
+                    </a:extLst>
+                  </pic:spPr>
+                </pic:pic>
+              </a:graphicData>
+            </a:graphic>
+            <wp14:sizeRelH relativeFrom="page">
+              <wp14:pctWidth>0</wp14:pctWidth>
+            </wp14:sizeRelH>
+            <wp14:sizeRelV relativeFrom="page">
+              <wp14:pctHeight>0</wp14:pctHeight>
+            </wp14:sizeRelV>
+          </wp:anchor>
+        </w:drawing>
+      </w:r>
+      <w:r>
+        <w:rPr>
+          <w:noProof/>
+        </w:rPr>
+        <w:drawing>
+          <wp:anchor distT="0" distB="0" distL="114300" distR="114300" simplePos="0" relativeHeight="251668480" behindDoc="0" locked="0" layoutInCell="1" allowOverlap="1" wp14:anchorId="6D53752E" wp14:editId="24630F9A">
+            <wp:simplePos x="0" y="0"/>
+            <wp:positionH relativeFrom="column">
+              <wp:posOffset>2765848</wp:posOffset>
+            </wp:positionH>
+            <wp:positionV relativeFrom="paragraph">
+              <wp:posOffset>638810</wp:posOffset>
+            </wp:positionV>
+            <wp:extent cx="1379855" cy="713105"/>
+            <wp:effectExtent l="0" t="0" r="0" b="0"/>
+            <wp:wrapNone/>
+            <wp:docPr id="7" name="Picture 7"/>
+            <wp:cNvGraphicFramePr>
+              <a:graphicFrameLocks xmlns:a="http://schemas.openxmlformats.org/drawingml/2006/main" noChangeAspect="1"/>
+            </wp:cNvGraphicFramePr>
+            <a:graphic xmlns:a="http://schemas.openxmlformats.org/drawingml/2006/main">
+              <a:graphicData uri="http://schemas.openxmlformats.org/drawingml/2006/picture">
+                <pic:pic xmlns:pic="http://schemas.openxmlformats.org/drawingml/2006/picture">
+                  <pic:nvPicPr>
+                    <pic:cNvPr id="1" name=""/>
+                    <pic:cNvPicPr/>
+                  </pic:nvPicPr>
+                  <pic:blipFill rotWithShape="1">
+                    <a:blip r:embed="rId9">
+                      <a:extLst>
+                        <a:ext uri="{28A0092B-C50C-407E-A947-70E740481C1C}">
+                          <a14:useLocalDpi xmlns:a14="http://schemas.microsoft.com/office/drawing/2010/main" val="0"/>
+                        </a:ext>
+                      </a:extLst>
+                    </a:blip>
+                    <a:srcRect l="4061" r="64540"/>
+                    <a:stretch/>
+                  </pic:blipFill>
+                  <pic:spPr bwMode="auto">
+                    <a:xfrm>
+                      <a:off x="0" y="0"/>
+                      <a:ext cx="1379855" cy="713105"/>
+                    </a:xfrm>
+                    <a:prstGeom prst="rect">
+                      <a:avLst/>
+                    </a:prstGeom>
+                    <a:ln>
+                      <a:noFill/>
+                    </a:ln>
+                    <a:extLst>
+                      <a:ext uri="{53640926-AAD7-44D8-BBD7-CCE9431645EC}">
+                        <a14:shadowObscured xmlns:a14="http://schemas.microsoft.com/office/drawing/2010/main"/>
+                      </a:ext>
+                    </a:extLst>
+                  </pic:spPr>
+                </pic:pic>
+              </a:graphicData>
+            </a:graphic>
+            <wp14:sizeRelH relativeFrom="page">
+              <wp14:pctWidth>0</wp14:pctWidth>
+            </wp14:sizeRelH>
+            <wp14:sizeRelV relativeFrom="page">
+              <wp14:pctHeight>0</wp14:pctHeight>
+            </wp14:sizeRelV>
+          </wp:anchor>
+        </w:drawing>
+      </w:r>
+      <w:r>
         <w:t xml:space="preserve">Connect </w:t>
       </w:r>
       <w:r>
@@ -314,6 +914,51 @@
       </w:r>
       <w:r>
         <w:t xml:space="preserve"> development board.</w:t>
+      </w:r>
+      <w:r>
+        <w:t xml:space="preserve">  Refer to </w:t>
+      </w:r>
+      <w:r>
+        <w:fldChar w:fldCharType="begin"/>
+      </w:r>
+      <w:r>
+        <w:instrText xml:space="preserve"> REF _Ref21771487 \h </w:instrText>
+      </w:r>
+      <w:r>
+        <w:fldChar w:fldCharType="separate"/>
+      </w:r>
+      <w:r>
+        <w:t xml:space="preserve">Figure </w:t>
+      </w:r>
+      <w:r>
+        <w:rPr>
+          <w:noProof/>
+        </w:rPr>
+        <w:t>2</w:t>
+      </w:r>
+      <w:r>
+        <w:fldChar w:fldCharType="end"/>
+      </w:r>
+      <w:r>
+        <w:t xml:space="preserve"> in the Appendix for the</w:t>
+      </w:r>
+      <w:r>
+        <w:t xml:space="preserve"> complete</w:t>
+      </w:r>
+      <w:r>
+        <w:t xml:space="preserve"> </w:t>
+      </w:r>
+      <w:r>
+        <w:t>NUCLEO-F446RE</w:t>
+      </w:r>
+      <w:r>
+        <w:t xml:space="preserve"> pin </w:t>
+      </w:r>
+      <w:r>
+        <w:t>layout</w:t>
+      </w:r>
+      <w:r>
+        <w:t>.</w:t>
       </w:r>
     </w:p>
     <w:tbl>
@@ -324,13 +969,13 @@
         <w:tblLook w:val="04A0" w:firstRow="1" w:lastRow="0" w:firstColumn="1" w:lastColumn="0" w:noHBand="0" w:noVBand="1"/>
       </w:tblPr>
       <w:tblGrid>
-        <w:gridCol w:w="1707"/>
-        <w:gridCol w:w="1708"/>
+        <w:gridCol w:w="1437"/>
+        <w:gridCol w:w="1438"/>
       </w:tblGrid>
       <w:tr>
         <w:tc>
           <w:tcPr>
-            <w:tcW w:w="1707" w:type="dxa"/>
+            <w:tcW w:w="1437" w:type="dxa"/>
           </w:tcPr>
           <w:p>
             <w:pPr>
@@ -351,7 +996,7 @@
         </w:tc>
         <w:tc>
           <w:tcPr>
-            <w:tcW w:w="1708" w:type="dxa"/>
+            <w:tcW w:w="1438" w:type="dxa"/>
           </w:tcPr>
           <w:p>
             <w:pPr>
@@ -374,7 +1019,7 @@
       <w:tr>
         <w:tc>
           <w:tcPr>
-            <w:tcW w:w="1707" w:type="dxa"/>
+            <w:tcW w:w="1437" w:type="dxa"/>
           </w:tcPr>
           <w:p>
             <w:pPr>
@@ -387,7 +1032,7 @@
         </w:tc>
         <w:tc>
           <w:tcPr>
-            <w:tcW w:w="1708" w:type="dxa"/>
+            <w:tcW w:w="1438" w:type="dxa"/>
           </w:tcPr>
           <w:p>
             <w:pPr>
@@ -402,7 +1047,7 @@
       <w:tr>
         <w:tc>
           <w:tcPr>
-            <w:tcW w:w="1707" w:type="dxa"/>
+            <w:tcW w:w="1437" w:type="dxa"/>
           </w:tcPr>
           <w:p>
             <w:pPr>
@@ -415,7 +1060,7 @@
         </w:tc>
         <w:tc>
           <w:tcPr>
-            <w:tcW w:w="1708" w:type="dxa"/>
+            <w:tcW w:w="1438" w:type="dxa"/>
           </w:tcPr>
           <w:p>
             <w:pPr>
@@ -430,7 +1075,7 @@
       <w:tr>
         <w:tc>
           <w:tcPr>
-            <w:tcW w:w="1707" w:type="dxa"/>
+            <w:tcW w:w="1437" w:type="dxa"/>
           </w:tcPr>
           <w:p>
             <w:pPr>
@@ -443,7 +1088,7 @@
         </w:tc>
         <w:tc>
           <w:tcPr>
-            <w:tcW w:w="1708" w:type="dxa"/>
+            <w:tcW w:w="1438" w:type="dxa"/>
           </w:tcPr>
           <w:p>
             <w:pPr>
@@ -458,7 +1103,7 @@
       <w:tr>
         <w:tc>
           <w:tcPr>
-            <w:tcW w:w="1707" w:type="dxa"/>
+            <w:tcW w:w="1437" w:type="dxa"/>
           </w:tcPr>
           <w:p>
             <w:pPr>
@@ -471,7 +1116,7 @@
         </w:tc>
         <w:tc>
           <w:tcPr>
-            <w:tcW w:w="1708" w:type="dxa"/>
+            <w:tcW w:w="1438" w:type="dxa"/>
           </w:tcPr>
           <w:p>
             <w:pPr>
@@ -494,16 +1139,139 @@
         <w:spacing w:before="120"/>
       </w:pPr>
       <w:r>
-        <w:t xml:space="preserve">Connect the micro USB port on the </w:t>
-      </w:r>
-      <w:r>
-        <w:t>NUCLEO-F446R</w:t>
-      </w:r>
-      <w:r>
-        <w:t xml:space="preserve">E </w:t>
-      </w:r>
-      <w:r>
-        <w:t>board to a PC with Linux.</w:t>
+        <w:rPr>
+          <w:b/>
+          <w:bCs/>
+        </w:rPr>
+        <w:t>ATTENTION:</w:t>
+      </w:r>
+      <w:r>
+        <w:t xml:space="preserve"> </w:t>
+      </w:r>
+      <w:r>
+        <w:t xml:space="preserve">Connect </w:t>
+      </w:r>
+      <w:r>
+        <w:t>the</w:t>
+      </w:r>
+      <w:r>
+        <w:t xml:space="preserve"> Si41xx board </w:t>
+      </w:r>
+      <w:r>
+        <w:t xml:space="preserve">to power.  The </w:t>
+      </w:r>
+      <w:r>
+        <w:rPr>
+          <w:b/>
+          <w:bCs/>
+        </w:rPr>
+        <w:t xml:space="preserve">Si4123 evaluation board show in </w:t>
+      </w:r>
+      <w:r>
+        <w:rPr>
+          <w:b/>
+          <w:bCs/>
+        </w:rPr>
+        <w:fldChar w:fldCharType="begin"/>
+      </w:r>
+      <w:r>
+        <w:rPr>
+          <w:b/>
+          <w:bCs/>
+        </w:rPr>
+        <w:instrText xml:space="preserve"> REF _Ref21771624 \h </w:instrText>
+      </w:r>
+      <w:r>
+        <w:rPr>
+          <w:b/>
+          <w:bCs/>
+        </w:rPr>
+        <w:instrText xml:space="preserve"> \* MERGEFORMAT </w:instrText>
+      </w:r>
+      <w:r>
+        <w:rPr>
+          <w:b/>
+          <w:bCs/>
+        </w:rPr>
+      </w:r>
+      <w:r>
+        <w:rPr>
+          <w:b/>
+          <w:bCs/>
+        </w:rPr>
+        <w:fldChar w:fldCharType="separate"/>
+      </w:r>
+      <w:r>
+        <w:rPr>
+          <w:b/>
+          <w:bCs/>
+        </w:rPr>
+        <w:t xml:space="preserve">Figure </w:t>
+      </w:r>
+      <w:r>
+        <w:rPr>
+          <w:b/>
+          <w:bCs/>
+          <w:noProof/>
+        </w:rPr>
+        <w:t>1</w:t>
+      </w:r>
+      <w:r>
+        <w:rPr>
+          <w:b/>
+          <w:bCs/>
+        </w:rPr>
+        <w:fldChar w:fldCharType="end"/>
+      </w:r>
+      <w:r>
+        <w:rPr>
+          <w:b/>
+          <w:bCs/>
+        </w:rPr>
+        <w:t xml:space="preserve"> above accepts ~3.5V to 10V max due to incorporating a LDO</w:t>
+      </w:r>
+      <w:r>
+        <w:rPr>
+          <w:b/>
+          <w:bCs/>
+        </w:rPr>
+        <w:t xml:space="preserve"> regulator</w:t>
+      </w:r>
+      <w:r>
+        <w:t xml:space="preserve">; the TI </w:t>
+      </w:r>
+      <w:r>
+        <w:t>LP38692</w:t>
+      </w:r>
+      <w:r>
+        <w:t xml:space="preserve"> 3.3V fixed LDO</w:t>
+      </w:r>
+      <w:r>
+        <w:t xml:space="preserve">.  The </w:t>
+      </w:r>
+      <w:r>
+        <w:rPr>
+          <w:b/>
+          <w:bCs/>
+        </w:rPr>
+        <w:t>Si41xx</w:t>
+      </w:r>
+      <w:r>
+        <w:rPr>
+          <w:b/>
+          <w:bCs/>
+        </w:rPr>
+        <w:t xml:space="preserve"> IC</w:t>
+      </w:r>
+      <w:r>
+        <w:rPr>
+          <w:b/>
+          <w:bCs/>
+        </w:rPr>
+        <w:t xml:space="preserve"> operates within 2.7V to 3.6V</w:t>
+      </w:r>
+      <w:r>
+        <w:t>; however, a TCXO on the evaluation board may have strict voltage requirements.</w:t>
       </w:r>
     </w:p>
     <w:p>
@@ -516,32 +1284,13 @@
         <w:spacing w:before="120"/>
       </w:pPr>
       <w:r>
-        <w:t xml:space="preserve">Connect </w:t>
-      </w:r>
-      <w:r>
-        <w:t>the</w:t>
-      </w:r>
-      <w:r>
-        <w:t xml:space="preserve"> Si41xx board to a</w:t>
-      </w:r>
-      <w:r>
-        <w:t xml:space="preserve"> </w:t>
-      </w:r>
-      <w:r>
-        <w:t>battery</w:t>
-      </w:r>
-      <w:r>
-        <w:t xml:space="preserve"> (</w:t>
-      </w:r>
-      <w:r>
-        <w:rPr>
-          <w:b/>
-          <w:bCs/>
-        </w:rPr>
-        <w:t>3.5V to 10V max</w:t>
-      </w:r>
-      <w:r>
-        <w:t>)</w:t>
+        <w:t xml:space="preserve">Connect the micro USB port on the </w:t>
+      </w:r>
+      <w:r>
+        <w:t>NUCLEO-F446R</w:t>
+      </w:r>
+      <w:r>
+        <w:t>E board to a PC with Linux</w:t>
       </w:r>
       <w:r>
         <w:t>.</w:t>
@@ -565,10 +1314,14 @@
     </w:p>
     <w:p>
       <w:pPr>
+        <w:spacing w:before="160"/>
+      </w:pPr>
+    </w:p>
+    <w:p>
+      <w:pPr>
         <w:pStyle w:val="Heading1"/>
       </w:pPr>
       <w:r>
-        <w:lastRenderedPageBreak/>
         <w:t xml:space="preserve">Git </w:t>
       </w:r>
       <w:r>
@@ -587,16 +1340,22 @@
         </w:numPr>
       </w:pPr>
       <w:r>
-        <w:t xml:space="preserve">If the STM32F446 board is already programmed with the Si41xx app then </w:t>
-      </w:r>
-      <w:r>
-        <w:t>proceed</w:t>
-      </w:r>
-      <w:r>
-        <w:t xml:space="preserve"> to step (4)</w:t>
-      </w:r>
-      <w:r>
-        <w:t>.</w:t>
+        <w:t>If the STM32F446 board is already programmed with the Si41xx app then</w:t>
+      </w:r>
+      <w:r>
+        <w:t xml:space="preserve"> the Si41xx board will most likely already be programmed, and you can skip this section.  </w:t>
+      </w:r>
+      <w:r>
+        <w:t>The Si41xx app is designed to program the Si41xx board when the</w:t>
+      </w:r>
+      <w:r>
+        <w:t xml:space="preserve"> </w:t>
+      </w:r>
+      <w:r>
+        <w:t>STM32F446 board</w:t>
+      </w:r>
+      <w:r>
+        <w:t xml:space="preserve"> is powered on.</w:t>
       </w:r>
     </w:p>
     <w:p>
@@ -640,12 +1399,70 @@
             <w:shd w:val="clear" w:color="auto" w:fill="F2F2F2" w:themeFill="background1" w:themeFillShade="F2"/>
           </w:tcPr>
           <w:p>
-            <w:r>
-              <w:rPr>
-                <w:rFonts w:ascii="Courier New" w:hAnsi="Courier New" w:cs="Courier New"/>
-              </w:rPr>
-              <w:t>sudo apt install git make gcc-arm-none-eabi gdb-multiarch openocd</w:t>
-            </w:r>
+            <w:proofErr w:type="spellStart"/>
+            <w:r>
+              <w:rPr>
+                <w:rFonts w:ascii="Courier New" w:hAnsi="Courier New" w:cs="Courier New"/>
+              </w:rPr>
+              <w:t>sudo</w:t>
+            </w:r>
+            <w:proofErr w:type="spellEnd"/>
+            <w:r>
+              <w:rPr>
+                <w:rFonts w:ascii="Courier New" w:hAnsi="Courier New" w:cs="Courier New"/>
+              </w:rPr>
+              <w:t xml:space="preserve"> apt install git make </w:t>
+            </w:r>
+            <w:proofErr w:type="spellStart"/>
+            <w:r>
+              <w:rPr>
+                <w:rFonts w:ascii="Courier New" w:hAnsi="Courier New" w:cs="Courier New"/>
+              </w:rPr>
+              <w:t>gcc</w:t>
+            </w:r>
+            <w:proofErr w:type="spellEnd"/>
+            <w:r>
+              <w:rPr>
+                <w:rFonts w:ascii="Courier New" w:hAnsi="Courier New" w:cs="Courier New"/>
+              </w:rPr>
+              <w:t>-arm-none-</w:t>
+            </w:r>
+            <w:proofErr w:type="spellStart"/>
+            <w:r>
+              <w:rPr>
+                <w:rFonts w:ascii="Courier New" w:hAnsi="Courier New" w:cs="Courier New"/>
+              </w:rPr>
+              <w:t>eabi</w:t>
+            </w:r>
+            <w:proofErr w:type="spellEnd"/>
+            <w:r>
+              <w:rPr>
+                <w:rFonts w:ascii="Courier New" w:hAnsi="Courier New" w:cs="Courier New"/>
+              </w:rPr>
+              <w:t xml:space="preserve"> </w:t>
+            </w:r>
+            <w:proofErr w:type="spellStart"/>
+            <w:r>
+              <w:rPr>
+                <w:rFonts w:ascii="Courier New" w:hAnsi="Courier New" w:cs="Courier New"/>
+              </w:rPr>
+              <w:t>gdb-multiarch</w:t>
+            </w:r>
+            <w:proofErr w:type="spellEnd"/>
+            <w:r>
+              <w:rPr>
+                <w:rFonts w:ascii="Courier New" w:hAnsi="Courier New" w:cs="Courier New"/>
+              </w:rPr>
+              <w:t xml:space="preserve"> </w:t>
+            </w:r>
+            <w:proofErr w:type="spellStart"/>
+            <w:r>
+              <w:rPr>
+                <w:rFonts w:ascii="Courier New" w:hAnsi="Courier New" w:cs="Courier New"/>
+              </w:rPr>
+              <w:t>openocd</w:t>
+            </w:r>
+            <w:proofErr w:type="spellEnd"/>
           </w:p>
         </w:tc>
       </w:tr>
@@ -714,7 +1531,21 @@
               <w:rPr>
                 <w:rFonts w:ascii="Courier New" w:hAnsi="Courier New" w:cs="Courier New"/>
               </w:rPr>
-              <w:t>cd oresat-firmware</w:t>
+              <w:t xml:space="preserve">cd </w:t>
+            </w:r>
+            <w:proofErr w:type="spellStart"/>
+            <w:r>
+              <w:rPr>
+                <w:rFonts w:ascii="Courier New" w:hAnsi="Courier New" w:cs="Courier New"/>
+              </w:rPr>
+              <w:t>oresat</w:t>
+            </w:r>
+            <w:proofErr w:type="spellEnd"/>
+            <w:r>
+              <w:rPr>
+                <w:rFonts w:ascii="Courier New" w:hAnsi="Courier New" w:cs="Courier New"/>
+              </w:rPr>
+              <w:t>-firmware</w:t>
             </w:r>
           </w:p>
           <w:p>
@@ -740,20 +1571,42 @@
               <w:rPr>
                 <w:rFonts w:ascii="Courier New" w:hAnsi="Courier New" w:cs="Courier New"/>
               </w:rPr>
-              <w:t>git submodule update --init</w:t>
-            </w:r>
-          </w:p>
-          <w:p>
-            <w:pPr>
-              <w:rPr>
-                <w:rFonts w:ascii="Courier New" w:hAnsi="Courier New" w:cs="Courier New"/>
-              </w:rPr>
-            </w:pPr>
-            <w:r>
-              <w:rPr>
-                <w:rFonts w:ascii="Courier New" w:hAnsi="Courier New" w:cs="Courier New"/>
-              </w:rPr>
-              <w:t>cd src/f4/app_si41xx</w:t>
+              <w:t>git submodule update --</w:t>
+            </w:r>
+            <w:proofErr w:type="spellStart"/>
+            <w:r>
+              <w:rPr>
+                <w:rFonts w:ascii="Courier New" w:hAnsi="Courier New" w:cs="Courier New"/>
+              </w:rPr>
+              <w:t>init</w:t>
+            </w:r>
+            <w:proofErr w:type="spellEnd"/>
+          </w:p>
+          <w:p>
+            <w:pPr>
+              <w:rPr>
+                <w:rFonts w:ascii="Courier New" w:hAnsi="Courier New" w:cs="Courier New"/>
+              </w:rPr>
+            </w:pPr>
+            <w:r>
+              <w:rPr>
+                <w:rFonts w:ascii="Courier New" w:hAnsi="Courier New" w:cs="Courier New"/>
+              </w:rPr>
+              <w:t xml:space="preserve">cd </w:t>
+            </w:r>
+            <w:proofErr w:type="spellStart"/>
+            <w:r>
+              <w:rPr>
+                <w:rFonts w:ascii="Courier New" w:hAnsi="Courier New" w:cs="Courier New"/>
+              </w:rPr>
+              <w:t>src</w:t>
+            </w:r>
+            <w:proofErr w:type="spellEnd"/>
+            <w:r>
+              <w:rPr>
+                <w:rFonts w:ascii="Courier New" w:hAnsi="Courier New" w:cs="Courier New"/>
+              </w:rPr>
+              <w:t>/f4/app_si41xx</w:t>
             </w:r>
           </w:p>
           <w:p>
@@ -804,7 +1657,13 @@
         <w:spacing w:before="120"/>
       </w:pPr>
       <w:r>
-        <w:t xml:space="preserve">The black reset button on the STM32F446 dev board can be pressed at anytime to reprogram the Si41xx </w:t>
+        <w:t xml:space="preserve">The black reset button on the STM32F446 dev board can be pressed at </w:t>
+      </w:r>
+      <w:r>
+        <w:t>any time</w:t>
+      </w:r>
+      <w:r>
+        <w:t xml:space="preserve"> to reprogram the Si41xx </w:t>
       </w:r>
       <w:r>
         <w:t xml:space="preserve">dev </w:t>
@@ -829,19 +1688,46 @@
         <w:t xml:space="preserve">dev </w:t>
       </w:r>
       <w:r>
-        <w:t>board should now be programmed.  The red AUX LED should have turned off if the default output frequencies have been programmed correctly.</w:t>
+        <w:t>board should now be programmed</w:t>
+      </w:r>
+      <w:r>
+        <w:t>, and t</w:t>
+      </w:r>
+      <w:r>
+        <w:t>he red LED</w:t>
+      </w:r>
+      <w:r>
+        <w:t xml:space="preserve"> should be off.</w:t>
       </w:r>
     </w:p>
     <w:p>
       <w:pPr>
         <w:spacing w:before="120"/>
-      </w:pPr>
+        <w:ind w:left="360"/>
+      </w:pPr>
+      <w:r>
+        <w:rPr>
+          <w:b/>
+          <w:bCs/>
+        </w:rPr>
+        <w:t xml:space="preserve">NOTE: </w:t>
+      </w:r>
+      <w:r>
+        <w:t xml:space="preserve">Lock detect output will remain high, red LED on, </w:t>
+      </w:r>
+      <w:r>
+        <w:t>if any of the synthesizers (RF1, RF2, or IF) have failed.  This includes variations of the Si41xx family which excludes those synthesizers.  It’s good practice to not program any of the respective N or R registers if the variation in use don’t include those synthesizers.  In addition, don’t enable an output if that output is not available on the variation in use.  See page</w:t>
+      </w:r>
+      <w:r>
+        <w:t xml:space="preserve"> 21 of the Si41xx datasheet for register details; link in ‘References’ section.</w:t>
+      </w:r>
     </w:p>
     <w:p>
       <w:pPr>
         <w:pStyle w:val="Heading1"/>
       </w:pPr>
       <w:r>
+        <w:lastRenderedPageBreak/>
         <w:t>Configure Minicom Console</w:t>
       </w:r>
     </w:p>
@@ -923,11 +1809,19 @@
             <w:shd w:val="clear" w:color="auto" w:fill="F2F2F2" w:themeFill="background1" w:themeFillShade="F2"/>
           </w:tcPr>
           <w:p>
-            <w:r>
-              <w:rPr>
-                <w:rFonts w:ascii="Courier New" w:hAnsi="Courier New" w:cs="Courier New"/>
-              </w:rPr>
-              <w:t>sudo apt install minicom</w:t>
+            <w:proofErr w:type="spellStart"/>
+            <w:r>
+              <w:rPr>
+                <w:rFonts w:ascii="Courier New" w:hAnsi="Courier New" w:cs="Courier New"/>
+              </w:rPr>
+              <w:t>sudo</w:t>
+            </w:r>
+            <w:proofErr w:type="spellEnd"/>
+            <w:r>
+              <w:rPr>
+                <w:rFonts w:ascii="Courier New" w:hAnsi="Courier New" w:cs="Courier New"/>
+              </w:rPr>
+              <w:t xml:space="preserve"> apt install minicom</w:t>
             </w:r>
           </w:p>
         </w:tc>
@@ -977,11 +1871,55 @@
             <w:shd w:val="clear" w:color="auto" w:fill="F2F2F2" w:themeFill="background1" w:themeFillShade="F2"/>
           </w:tcPr>
           <w:p>
-            <w:r>
-              <w:rPr>
-                <w:rFonts w:ascii="Courier New" w:hAnsi="Courier New" w:cs="Courier New"/>
-              </w:rPr>
-              <w:t>sudo dmesg | grep tty.*USB</w:t>
+            <w:proofErr w:type="spellStart"/>
+            <w:r>
+              <w:rPr>
+                <w:rFonts w:ascii="Courier New" w:hAnsi="Courier New" w:cs="Courier New"/>
+              </w:rPr>
+              <w:t>sudo</w:t>
+            </w:r>
+            <w:proofErr w:type="spellEnd"/>
+            <w:r>
+              <w:rPr>
+                <w:rFonts w:ascii="Courier New" w:hAnsi="Courier New" w:cs="Courier New"/>
+              </w:rPr>
+              <w:t xml:space="preserve"> </w:t>
+            </w:r>
+            <w:proofErr w:type="spellStart"/>
+            <w:r>
+              <w:rPr>
+                <w:rFonts w:ascii="Courier New" w:hAnsi="Courier New" w:cs="Courier New"/>
+              </w:rPr>
+              <w:t>dmesg</w:t>
+            </w:r>
+            <w:proofErr w:type="spellEnd"/>
+            <w:r>
+              <w:rPr>
+                <w:rFonts w:ascii="Courier New" w:hAnsi="Courier New" w:cs="Courier New"/>
+              </w:rPr>
+              <w:t xml:space="preserve"> | grep </w:t>
+            </w:r>
+            <w:proofErr w:type="spellStart"/>
+            <w:proofErr w:type="gramStart"/>
+            <w:r>
+              <w:rPr>
+                <w:rFonts w:ascii="Courier New" w:hAnsi="Courier New" w:cs="Courier New"/>
+              </w:rPr>
+              <w:t>tty</w:t>
+            </w:r>
+            <w:proofErr w:type="spellEnd"/>
+            <w:r>
+              <w:rPr>
+                <w:rFonts w:ascii="Courier New" w:hAnsi="Courier New" w:cs="Courier New"/>
+              </w:rPr>
+              <w:t>.*</w:t>
+            </w:r>
+            <w:proofErr w:type="gramEnd"/>
+            <w:r>
+              <w:rPr>
+                <w:rFonts w:ascii="Courier New" w:hAnsi="Courier New" w:cs="Courier New"/>
+              </w:rPr>
+              <w:t>USB</w:t>
             </w:r>
           </w:p>
         </w:tc>
@@ -1035,7 +1973,21 @@
               <w:rPr>
                 <w:rFonts w:ascii="Courier New" w:hAnsi="Courier New" w:cs="Courier New"/>
               </w:rPr>
-              <w:t>[ 2246.756830] cdc_acm 2-2:1.2: ttyACM0: USB ACM device</w:t>
+              <w:t xml:space="preserve">[ 2246.756830] </w:t>
+            </w:r>
+            <w:proofErr w:type="spellStart"/>
+            <w:r>
+              <w:rPr>
+                <w:rFonts w:ascii="Courier New" w:hAnsi="Courier New" w:cs="Courier New"/>
+              </w:rPr>
+              <w:t>cdc_acm</w:t>
+            </w:r>
+            <w:proofErr w:type="spellEnd"/>
+            <w:r>
+              <w:rPr>
+                <w:rFonts w:ascii="Courier New" w:hAnsi="Courier New" w:cs="Courier New"/>
+              </w:rPr>
+              <w:t xml:space="preserve"> 2-2:1.2: ttyACM0: USB ACM device</w:t>
             </w:r>
           </w:p>
         </w:tc>
@@ -1091,11 +2043,19 @@
             <w:shd w:val="clear" w:color="auto" w:fill="F2F2F2" w:themeFill="background1" w:themeFillShade="F2"/>
           </w:tcPr>
           <w:p>
-            <w:r>
-              <w:rPr>
-                <w:rFonts w:ascii="Courier New" w:hAnsi="Courier New" w:cs="Courier New"/>
-              </w:rPr>
-              <w:t xml:space="preserve">sudo </w:t>
+            <w:proofErr w:type="spellStart"/>
+            <w:r>
+              <w:rPr>
+                <w:rFonts w:ascii="Courier New" w:hAnsi="Courier New" w:cs="Courier New"/>
+              </w:rPr>
+              <w:t>sudo</w:t>
+            </w:r>
+            <w:proofErr w:type="spellEnd"/>
+            <w:r>
+              <w:rPr>
+                <w:rFonts w:ascii="Courier New" w:hAnsi="Courier New" w:cs="Courier New"/>
+              </w:rPr>
+              <w:t xml:space="preserve"> </w:t>
             </w:r>
             <w:r>
               <w:rPr>
@@ -1198,7 +2158,21 @@
               <w:rPr>
                 <w:rFonts w:ascii="Courier New" w:hAnsi="Courier New" w:cs="Courier New"/>
               </w:rPr>
-              <w:t>A -    Serial Device      : /dev/ttyACM0</w:t>
+              <w:t xml:space="preserve">A -    Serial Device    </w:t>
+            </w:r>
+            <w:proofErr w:type="gramStart"/>
+            <w:r>
+              <w:rPr>
+                <w:rFonts w:ascii="Courier New" w:hAnsi="Courier New" w:cs="Courier New"/>
+              </w:rPr>
+              <w:t xml:space="preserve">  :</w:t>
+            </w:r>
+            <w:proofErr w:type="gramEnd"/>
+            <w:r>
+              <w:rPr>
+                <w:rFonts w:ascii="Courier New" w:hAnsi="Courier New" w:cs="Courier New"/>
+              </w:rPr>
+              <w:t xml:space="preserve"> /dev/ttyACM0</w:t>
             </w:r>
           </w:p>
         </w:tc>
@@ -1239,8 +2213,13 @@
         <w:t>‘</w:t>
       </w:r>
       <w:r>
-        <w:t>Save setup as dfl</w:t>
-      </w:r>
+        <w:t xml:space="preserve">Save setup as </w:t>
+      </w:r>
+      <w:proofErr w:type="spellStart"/>
+      <w:r>
+        <w:t>dfl</w:t>
+      </w:r>
+      <w:proofErr w:type="spellEnd"/>
       <w:r>
         <w:t>’</w:t>
       </w:r>
@@ -1309,10 +2288,14 @@
     </w:p>
     <w:p>
       <w:pPr>
+        <w:spacing w:before="120"/>
+      </w:pPr>
+    </w:p>
+    <w:p>
+      <w:pPr>
         <w:pStyle w:val="Heading1"/>
       </w:pPr>
       <w:r>
-        <w:lastRenderedPageBreak/>
         <w:t>Control the Si41xx Dev Board</w:t>
       </w:r>
     </w:p>
@@ -1357,11 +2340,19 @@
             <w:shd w:val="clear" w:color="auto" w:fill="F2F2F2" w:themeFill="background1" w:themeFillShade="F2"/>
           </w:tcPr>
           <w:p>
-            <w:r>
-              <w:rPr>
-                <w:rFonts w:ascii="Courier New" w:hAnsi="Courier New" w:cs="Courier New"/>
-              </w:rPr>
-              <w:t xml:space="preserve">sudo </w:t>
+            <w:proofErr w:type="spellStart"/>
+            <w:r>
+              <w:rPr>
+                <w:rFonts w:ascii="Courier New" w:hAnsi="Courier New" w:cs="Courier New"/>
+              </w:rPr>
+              <w:t>sudo</w:t>
+            </w:r>
+            <w:proofErr w:type="spellEnd"/>
+            <w:r>
+              <w:rPr>
+                <w:rFonts w:ascii="Courier New" w:hAnsi="Courier New" w:cs="Courier New"/>
+              </w:rPr>
+              <w:t xml:space="preserve"> </w:t>
             </w:r>
             <w:r>
               <w:rPr>
@@ -1441,24 +2432,27 @@
                 <w:sz w:val="18"/>
                 <w:szCs w:val="18"/>
               </w:rPr>
-              <w:t xml:space="preserve">    reg:   Update registers,Usage reg &lt;register address&gt; &lt;register value&gt;</w:t>
-            </w:r>
-          </w:p>
-          <w:p>
-            <w:pPr>
+              <w:t xml:space="preserve">    reg:   Update </w:t>
+            </w:r>
+            <w:proofErr w:type="spellStart"/>
+            <w:proofErr w:type="gramStart"/>
+            <w:r>
               <w:rPr>
                 <w:rFonts w:ascii="Courier New" w:hAnsi="Courier New" w:cs="Courier New"/>
                 <w:sz w:val="18"/>
                 <w:szCs w:val="18"/>
               </w:rPr>
-            </w:pPr>
+              <w:t>registers,Usage</w:t>
+            </w:r>
+            <w:proofErr w:type="spellEnd"/>
+            <w:proofErr w:type="gramEnd"/>
             <w:r>
               <w:rPr>
                 <w:rFonts w:ascii="Courier New" w:hAnsi="Courier New" w:cs="Courier New"/>
                 <w:sz w:val="18"/>
                 <w:szCs w:val="18"/>
               </w:rPr>
-              <w:t xml:space="preserve">    rf1:   Update RF1 registers,Usage: rf1 &lt;frequency in KHz&gt; &lt;Phase detector in KHz&gt;</w:t>
+              <w:t xml:space="preserve"> reg &lt;register address&gt; &lt;register value&gt;</w:t>
             </w:r>
           </w:p>
           <w:p>
@@ -1475,41 +2469,262 @@
                 <w:sz w:val="18"/>
                 <w:szCs w:val="18"/>
               </w:rPr>
-              <w:t xml:space="preserve">    rf2:   Update RF2 registers,Usage: rf2 &lt;frequency in KHz&gt; &lt;Phase detector in KHz&gt;</w:t>
-            </w:r>
-          </w:p>
-          <w:p>
-            <w:pPr>
+              <w:t xml:space="preserve">    rf1:   Update RF1 </w:t>
+            </w:r>
+            <w:proofErr w:type="spellStart"/>
+            <w:proofErr w:type="gramStart"/>
+            <w:r>
               <w:rPr>
                 <w:rFonts w:ascii="Courier New" w:hAnsi="Courier New" w:cs="Courier New"/>
                 <w:sz w:val="18"/>
                 <w:szCs w:val="18"/>
               </w:rPr>
-            </w:pPr>
+              <w:t>registers,Usage</w:t>
+            </w:r>
+            <w:proofErr w:type="spellEnd"/>
+            <w:proofErr w:type="gramEnd"/>
             <w:r>
               <w:rPr>
                 <w:rFonts w:ascii="Courier New" w:hAnsi="Courier New" w:cs="Courier New"/>
                 <w:sz w:val="18"/>
                 <w:szCs w:val="18"/>
               </w:rPr>
-              <w:t xml:space="preserve">    if:   Update IF registers,Usage: ifr &lt;frequency in KHz&gt; &lt;Phase detector in KHz&gt;</w:t>
-            </w:r>
-          </w:p>
-          <w:p>
-            <w:pPr>
+              <w:t xml:space="preserve">: rf1 &lt;frequency in </w:t>
+            </w:r>
+            <w:proofErr w:type="spellStart"/>
+            <w:r>
               <w:rPr>
                 <w:rFonts w:ascii="Courier New" w:hAnsi="Courier New" w:cs="Courier New"/>
                 <w:sz w:val="18"/>
                 <w:szCs w:val="18"/>
               </w:rPr>
-            </w:pPr>
+              <w:t>KHz</w:t>
+            </w:r>
+            <w:proofErr w:type="spellEnd"/>
             <w:r>
               <w:rPr>
                 <w:rFonts w:ascii="Courier New" w:hAnsi="Courier New" w:cs="Courier New"/>
                 <w:sz w:val="18"/>
                 <w:szCs w:val="18"/>
               </w:rPr>
-              <w:t xml:space="preserve">    ?:   provides list of commands</w:t>
+              <w:t xml:space="preserve">&gt; &lt;Phase detector in </w:t>
+            </w:r>
+            <w:proofErr w:type="spellStart"/>
+            <w:r>
+              <w:rPr>
+                <w:rFonts w:ascii="Courier New" w:hAnsi="Courier New" w:cs="Courier New"/>
+                <w:sz w:val="18"/>
+                <w:szCs w:val="18"/>
+              </w:rPr>
+              <w:t>KHz</w:t>
+            </w:r>
+            <w:proofErr w:type="spellEnd"/>
+            <w:r>
+              <w:rPr>
+                <w:rFonts w:ascii="Courier New" w:hAnsi="Courier New" w:cs="Courier New"/>
+                <w:sz w:val="18"/>
+                <w:szCs w:val="18"/>
+              </w:rPr>
+              <w:t>&gt;</w:t>
+            </w:r>
+          </w:p>
+          <w:p>
+            <w:pPr>
+              <w:rPr>
+                <w:rFonts w:ascii="Courier New" w:hAnsi="Courier New" w:cs="Courier New"/>
+                <w:sz w:val="18"/>
+                <w:szCs w:val="18"/>
+              </w:rPr>
+            </w:pPr>
+            <w:r>
+              <w:rPr>
+                <w:rFonts w:ascii="Courier New" w:hAnsi="Courier New" w:cs="Courier New"/>
+                <w:sz w:val="18"/>
+                <w:szCs w:val="18"/>
+              </w:rPr>
+              <w:t xml:space="preserve">    rf2:   Update RF2 </w:t>
+            </w:r>
+            <w:proofErr w:type="spellStart"/>
+            <w:proofErr w:type="gramStart"/>
+            <w:r>
+              <w:rPr>
+                <w:rFonts w:ascii="Courier New" w:hAnsi="Courier New" w:cs="Courier New"/>
+                <w:sz w:val="18"/>
+                <w:szCs w:val="18"/>
+              </w:rPr>
+              <w:t>registers,Usage</w:t>
+            </w:r>
+            <w:proofErr w:type="spellEnd"/>
+            <w:proofErr w:type="gramEnd"/>
+            <w:r>
+              <w:rPr>
+                <w:rFonts w:ascii="Courier New" w:hAnsi="Courier New" w:cs="Courier New"/>
+                <w:sz w:val="18"/>
+                <w:szCs w:val="18"/>
+              </w:rPr>
+              <w:t xml:space="preserve">: rf2 &lt;frequency in </w:t>
+            </w:r>
+            <w:proofErr w:type="spellStart"/>
+            <w:r>
+              <w:rPr>
+                <w:rFonts w:ascii="Courier New" w:hAnsi="Courier New" w:cs="Courier New"/>
+                <w:sz w:val="18"/>
+                <w:szCs w:val="18"/>
+              </w:rPr>
+              <w:t>KHz</w:t>
+            </w:r>
+            <w:proofErr w:type="spellEnd"/>
+            <w:r>
+              <w:rPr>
+                <w:rFonts w:ascii="Courier New" w:hAnsi="Courier New" w:cs="Courier New"/>
+                <w:sz w:val="18"/>
+                <w:szCs w:val="18"/>
+              </w:rPr>
+              <w:t xml:space="preserve">&gt; &lt;Phase detector in </w:t>
+            </w:r>
+            <w:proofErr w:type="spellStart"/>
+            <w:r>
+              <w:rPr>
+                <w:rFonts w:ascii="Courier New" w:hAnsi="Courier New" w:cs="Courier New"/>
+                <w:sz w:val="18"/>
+                <w:szCs w:val="18"/>
+              </w:rPr>
+              <w:t>KHz</w:t>
+            </w:r>
+            <w:proofErr w:type="spellEnd"/>
+            <w:r>
+              <w:rPr>
+                <w:rFonts w:ascii="Courier New" w:hAnsi="Courier New" w:cs="Courier New"/>
+                <w:sz w:val="18"/>
+                <w:szCs w:val="18"/>
+              </w:rPr>
+              <w:t>&gt;</w:t>
+            </w:r>
+          </w:p>
+          <w:p>
+            <w:pPr>
+              <w:rPr>
+                <w:rFonts w:ascii="Courier New" w:hAnsi="Courier New" w:cs="Courier New"/>
+                <w:sz w:val="18"/>
+                <w:szCs w:val="18"/>
+              </w:rPr>
+            </w:pPr>
+            <w:r>
+              <w:rPr>
+                <w:rFonts w:ascii="Courier New" w:hAnsi="Courier New" w:cs="Courier New"/>
+                <w:sz w:val="18"/>
+                <w:szCs w:val="18"/>
+              </w:rPr>
+              <w:t xml:space="preserve">    if:   Update IF </w:t>
+            </w:r>
+            <w:proofErr w:type="spellStart"/>
+            <w:proofErr w:type="gramStart"/>
+            <w:r>
+              <w:rPr>
+                <w:rFonts w:ascii="Courier New" w:hAnsi="Courier New" w:cs="Courier New"/>
+                <w:sz w:val="18"/>
+                <w:szCs w:val="18"/>
+              </w:rPr>
+              <w:t>registers,Usage</w:t>
+            </w:r>
+            <w:proofErr w:type="spellEnd"/>
+            <w:proofErr w:type="gramEnd"/>
+            <w:r>
+              <w:rPr>
+                <w:rFonts w:ascii="Courier New" w:hAnsi="Courier New" w:cs="Courier New"/>
+                <w:sz w:val="18"/>
+                <w:szCs w:val="18"/>
+              </w:rPr>
+              <w:t xml:space="preserve">: </w:t>
+            </w:r>
+            <w:proofErr w:type="spellStart"/>
+            <w:r>
+              <w:rPr>
+                <w:rFonts w:ascii="Courier New" w:hAnsi="Courier New" w:cs="Courier New"/>
+                <w:sz w:val="18"/>
+                <w:szCs w:val="18"/>
+              </w:rPr>
+              <w:t>ifr</w:t>
+            </w:r>
+            <w:proofErr w:type="spellEnd"/>
+            <w:r>
+              <w:rPr>
+                <w:rFonts w:ascii="Courier New" w:hAnsi="Courier New" w:cs="Courier New"/>
+                <w:sz w:val="18"/>
+                <w:szCs w:val="18"/>
+              </w:rPr>
+              <w:t xml:space="preserve"> &lt;frequency in </w:t>
+            </w:r>
+            <w:proofErr w:type="spellStart"/>
+            <w:r>
+              <w:rPr>
+                <w:rFonts w:ascii="Courier New" w:hAnsi="Courier New" w:cs="Courier New"/>
+                <w:sz w:val="18"/>
+                <w:szCs w:val="18"/>
+              </w:rPr>
+              <w:t>KHz</w:t>
+            </w:r>
+            <w:proofErr w:type="spellEnd"/>
+            <w:r>
+              <w:rPr>
+                <w:rFonts w:ascii="Courier New" w:hAnsi="Courier New" w:cs="Courier New"/>
+                <w:sz w:val="18"/>
+                <w:szCs w:val="18"/>
+              </w:rPr>
+              <w:t xml:space="preserve">&gt; &lt;Phase detector in </w:t>
+            </w:r>
+            <w:proofErr w:type="spellStart"/>
+            <w:r>
+              <w:rPr>
+                <w:rFonts w:ascii="Courier New" w:hAnsi="Courier New" w:cs="Courier New"/>
+                <w:sz w:val="18"/>
+                <w:szCs w:val="18"/>
+              </w:rPr>
+              <w:t>KHz</w:t>
+            </w:r>
+            <w:proofErr w:type="spellEnd"/>
+            <w:r>
+              <w:rPr>
+                <w:rFonts w:ascii="Courier New" w:hAnsi="Courier New" w:cs="Courier New"/>
+                <w:sz w:val="18"/>
+                <w:szCs w:val="18"/>
+              </w:rPr>
+              <w:t>&gt;</w:t>
+            </w:r>
+          </w:p>
+          <w:p>
+            <w:pPr>
+              <w:rPr>
+                <w:rFonts w:ascii="Courier New" w:hAnsi="Courier New" w:cs="Courier New"/>
+                <w:sz w:val="18"/>
+                <w:szCs w:val="18"/>
+              </w:rPr>
+            </w:pPr>
+            <w:r>
+              <w:rPr>
+                <w:rFonts w:ascii="Courier New" w:hAnsi="Courier New" w:cs="Courier New"/>
+                <w:sz w:val="18"/>
+                <w:szCs w:val="18"/>
+              </w:rPr>
+              <w:t xml:space="preserve">    </w:t>
+            </w:r>
+            <w:proofErr w:type="gramStart"/>
+            <w:r>
+              <w:rPr>
+                <w:rFonts w:ascii="Courier New" w:hAnsi="Courier New" w:cs="Courier New"/>
+                <w:sz w:val="18"/>
+                <w:szCs w:val="18"/>
+              </w:rPr>
+              <w:t>?:</w:t>
+            </w:r>
+            <w:proofErr w:type="gramEnd"/>
+            <w:r>
+              <w:rPr>
+                <w:rFonts w:ascii="Courier New" w:hAnsi="Courier New" w:cs="Courier New"/>
+                <w:sz w:val="18"/>
+                <w:szCs w:val="18"/>
+              </w:rPr>
+              <w:t xml:space="preserve">   provides list of commands</w:t>
             </w:r>
           </w:p>
         </w:tc>
@@ -1534,7 +2749,10 @@
         <w:t xml:space="preserve">  </w:t>
       </w:r>
       <w:r>
-        <w:t>The synthesizers can tune about +/-15%.</w:t>
+        <w:t>The synthesizers can tune about +/-15</w:t>
+      </w:r>
+      <w:r>
+        <w:t>%.</w:t>
       </w:r>
     </w:p>
     <w:p>
@@ -1703,16 +2921,13 @@
         </w:tc>
       </w:tr>
     </w:tbl>
-    <w:p/>
     <w:p>
       <w:pPr>
         <w:pStyle w:val="Heading1"/>
       </w:pPr>
       <w:r>
-        <w:t xml:space="preserve">Synthesizer </w:t>
-      </w:r>
-      <w:r>
-        <w:t>Supplemental</w:t>
+        <w:lastRenderedPageBreak/>
+        <w:t>Appendix</w:t>
       </w:r>
     </w:p>
     <w:p>
@@ -1729,6 +2944,13 @@
           <w:bCs/>
         </w:rPr>
         <w:t>Silicon Labs Si41xx Synthesizer Family Summary</w:t>
+      </w:r>
+      <w:r>
+        <w:rPr>
+          <w:b/>
+          <w:bCs/>
+        </w:rPr>
+        <w:t>:</w:t>
       </w:r>
     </w:p>
     <w:tbl>
@@ -2087,12 +3309,28 @@
     </w:tbl>
     <w:p>
       <w:pPr>
-        <w:spacing w:before="240"/>
+        <w:spacing w:before="120"/>
         <w:rPr>
           <w:b/>
           <w:bCs/>
         </w:rPr>
       </w:pPr>
+    </w:p>
+    <w:p>
+      <w:pPr>
+        <w:spacing w:before="120"/>
+        <w:rPr>
+          <w:b/>
+          <w:bCs/>
+        </w:rPr>
+      </w:pPr>
+      <w:r>
+        <w:rPr>
+          <w:b/>
+          <w:bCs/>
+        </w:rPr>
+        <w:t xml:space="preserve">Si41xx </w:t>
+      </w:r>
       <w:r>
         <w:rPr>
           <w:b/>
@@ -2813,9 +4051,11 @@
               <w:spacing w:before="120"/>
               <w:jc w:val="center"/>
             </w:pPr>
+            <w:proofErr w:type="spellStart"/>
             <w:r>
               <w:t>Kp</w:t>
             </w:r>
+            <w:proofErr w:type="spellEnd"/>
           </w:p>
         </w:tc>
         <w:tc>
@@ -3128,20 +4368,658 @@
     <w:p>
       <w:pPr>
         <w:spacing w:before="120"/>
+        <w:rPr>
+          <w:b/>
+          <w:bCs/>
+        </w:rPr>
       </w:pPr>
     </w:p>
     <w:p>
       <w:pPr>
         <w:spacing w:before="120"/>
-      </w:pPr>
+        <w:rPr>
+          <w:b/>
+          <w:bCs/>
+        </w:rPr>
+      </w:pPr>
+      <w:r>
+        <w:rPr>
+          <w:b/>
+          <w:bCs/>
+        </w:rPr>
+        <w:t xml:space="preserve">NUCLEO-F446RE Pin </w:t>
+      </w:r>
+      <w:r>
+        <w:rPr>
+          <w:b/>
+          <w:bCs/>
+        </w:rPr>
+        <w:t>Layout</w:t>
+      </w:r>
+      <w:r>
+        <w:rPr>
+          <w:b/>
+          <w:bCs/>
+        </w:rPr>
+        <w:t>:</w:t>
+      </w:r>
     </w:p>
     <w:p>
       <w:pPr>
+        <w:keepNext/>
         <w:spacing w:before="120"/>
-      </w:pPr>
+        <w:jc w:val="center"/>
+      </w:pPr>
+      <w:r>
+        <w:rPr>
+          <w:noProof/>
+        </w:rPr>
+        <mc:AlternateContent>
+          <mc:Choice Requires="wps">
+            <w:drawing>
+              <wp:anchor distT="45720" distB="45720" distL="114300" distR="114300" simplePos="0" relativeHeight="251661312" behindDoc="0" locked="0" layoutInCell="1" allowOverlap="1" wp14:anchorId="2957278D" wp14:editId="1DD1C83E">
+                <wp:simplePos x="0" y="0"/>
+                <wp:positionH relativeFrom="margin">
+                  <wp:posOffset>5092700</wp:posOffset>
+                </wp:positionH>
+                <wp:positionV relativeFrom="paragraph">
+                  <wp:posOffset>2761615</wp:posOffset>
+                </wp:positionV>
+                <wp:extent cx="443230" cy="280035"/>
+                <wp:effectExtent l="0" t="0" r="0" b="5715"/>
+                <wp:wrapNone/>
+                <wp:docPr id="3" name="Text Box 2"/>
+                <wp:cNvGraphicFramePr>
+                  <a:graphicFrameLocks xmlns:a="http://schemas.openxmlformats.org/drawingml/2006/main"/>
+                </wp:cNvGraphicFramePr>
+                <a:graphic xmlns:a="http://schemas.openxmlformats.org/drawingml/2006/main">
+                  <a:graphicData uri="http://schemas.microsoft.com/office/word/2010/wordprocessingShape">
+                    <wps:wsp>
+                      <wps:cNvSpPr txBox="1">
+                        <a:spLocks noChangeArrowheads="1"/>
+                      </wps:cNvSpPr>
+                      <wps:spPr bwMode="auto">
+                        <a:xfrm>
+                          <a:off x="0" y="0"/>
+                          <a:ext cx="443230" cy="280035"/>
+                        </a:xfrm>
+                        <a:prstGeom prst="rect">
+                          <a:avLst/>
+                        </a:prstGeom>
+                        <a:solidFill>
+                          <a:srgbClr val="FFFFFF"/>
+                        </a:solidFill>
+                        <a:ln w="9525">
+                          <a:noFill/>
+                          <a:miter lim="800000"/>
+                          <a:headEnd/>
+                          <a:tailEnd/>
+                        </a:ln>
+                      </wps:spPr>
+                      <wps:txbx>
+                        <w:txbxContent>
+                          <w:p>
+                            <w:pPr>
+                              <w:rPr>
+                                <w:b/>
+                                <w:bCs/>
+                                <w:sz w:val="18"/>
+                                <w:szCs w:val="18"/>
+                              </w:rPr>
+                            </w:pPr>
+                            <w:r>
+                              <w:rPr>
+                                <w:b/>
+                                <w:bCs/>
+                                <w:sz w:val="18"/>
+                                <w:szCs w:val="18"/>
+                              </w:rPr>
+                              <w:t>/EN</w:t>
+                            </w:r>
+                          </w:p>
+                        </w:txbxContent>
+                      </wps:txbx>
+                      <wps:bodyPr rot="0" vert="horz" wrap="square" lIns="91440" tIns="45720" rIns="91440" bIns="45720" anchor="t" anchorCtr="0">
+                        <a:noAutofit/>
+                      </wps:bodyPr>
+                    </wps:wsp>
+                  </a:graphicData>
+                </a:graphic>
+                <wp14:sizeRelH relativeFrom="margin">
+                  <wp14:pctWidth>0</wp14:pctWidth>
+                </wp14:sizeRelH>
+                <wp14:sizeRelV relativeFrom="margin">
+                  <wp14:pctHeight>0</wp14:pctHeight>
+                </wp14:sizeRelV>
+              </wp:anchor>
+            </w:drawing>
+          </mc:Choice>
+          <mc:Fallback>
+            <w:pict>
+              <v:shape w14:anchorId="2957278D" id="_x0000_s1028" type="#_x0000_t202" style="position:absolute;left:0;text-align:left;margin-left:401pt;margin-top:217.45pt;width:34.9pt;height:22.05pt;z-index:251661312;visibility:visible;mso-wrap-style:square;mso-width-percent:0;mso-height-percent:0;mso-wrap-distance-left:9pt;mso-wrap-distance-top:3.6pt;mso-wrap-distance-right:9pt;mso-wrap-distance-bottom:3.6pt;mso-position-horizontal:absolute;mso-position-horizontal-relative:margin;mso-position-vertical:absolute;mso-position-vertical-relative:text;mso-width-percent:0;mso-height-percent:0;mso-width-relative:margin;mso-height-relative:margin;v-text-anchor:top" o:gfxdata="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" stroked="f">
+                <v:textbox>
+                  <w:txbxContent>
+                    <w:p>
+                      <w:pPr>
+                        <w:rPr>
+                          <w:b/>
+                          <w:bCs/>
+                          <w:sz w:val="18"/>
+                          <w:szCs w:val="18"/>
+                        </w:rPr>
+                      </w:pPr>
+                      <w:r>
+                        <w:rPr>
+                          <w:b/>
+                          <w:bCs/>
+                          <w:sz w:val="18"/>
+                          <w:szCs w:val="18"/>
+                        </w:rPr>
+                        <w:t>/EN</w:t>
+                      </w:r>
+                    </w:p>
+                  </w:txbxContent>
+                </v:textbox>
+                <w10:wrap anchorx="margin"/>
+              </v:shape>
+            </w:pict>
+          </mc:Fallback>
+        </mc:AlternateContent>
+      </w:r>
+      <w:r>
+        <w:rPr>
+          <w:noProof/>
+        </w:rPr>
+        <mc:AlternateContent>
+          <mc:Choice Requires="wps">
+            <w:drawing>
+              <wp:anchor distT="0" distB="0" distL="114300" distR="114300" simplePos="0" relativeHeight="251666432" behindDoc="0" locked="0" layoutInCell="1" allowOverlap="1" wp14:anchorId="53B116A8" wp14:editId="229936D6">
+                <wp:simplePos x="0" y="0"/>
+                <wp:positionH relativeFrom="column">
+                  <wp:posOffset>4892040</wp:posOffset>
+                </wp:positionH>
+                <wp:positionV relativeFrom="paragraph">
+                  <wp:posOffset>2886710</wp:posOffset>
+                </wp:positionV>
+                <wp:extent cx="274320" cy="0"/>
+                <wp:effectExtent l="38100" t="76200" r="0" b="95250"/>
+                <wp:wrapNone/>
+                <wp:docPr id="6" name="Straight Arrow Connector 6"/>
+                <wp:cNvGraphicFramePr/>
+                <a:graphic xmlns:a="http://schemas.openxmlformats.org/drawingml/2006/main">
+                  <a:graphicData uri="http://schemas.microsoft.com/office/word/2010/wordprocessingShape">
+                    <wps:wsp>
+                      <wps:cNvCnPr/>
+                      <wps:spPr>
+                        <a:xfrm flipH="1">
+                          <a:off x="0" y="0"/>
+                          <a:ext cx="274320" cy="0"/>
+                        </a:xfrm>
+                        <a:prstGeom prst="straightConnector1">
+                          <a:avLst/>
+                        </a:prstGeom>
+                        <a:ln>
+                          <a:tailEnd type="triangle"/>
+                        </a:ln>
+                      </wps:spPr>
+                      <wps:style>
+                        <a:lnRef idx="1">
+                          <a:schemeClr val="dk1"/>
+                        </a:lnRef>
+                        <a:fillRef idx="0">
+                          <a:schemeClr val="dk1"/>
+                        </a:fillRef>
+                        <a:effectRef idx="0">
+                          <a:schemeClr val="dk1"/>
+                        </a:effectRef>
+                        <a:fontRef idx="minor">
+                          <a:schemeClr val="tx1"/>
+                        </a:fontRef>
+                      </wps:style>
+                      <wps:bodyPr/>
+                    </wps:wsp>
+                  </a:graphicData>
+                </a:graphic>
+                <wp14:sizeRelH relativeFrom="margin">
+                  <wp14:pctWidth>0</wp14:pctWidth>
+                </wp14:sizeRelH>
+                <wp14:sizeRelV relativeFrom="margin">
+                  <wp14:pctHeight>0</wp14:pctHeight>
+                </wp14:sizeRelV>
+              </wp:anchor>
+            </w:drawing>
+          </mc:Choice>
+          <mc:Fallback>
+            <w:pict>
+              <v:shapetype w14:anchorId="124AEF91" id="_x0000_t32" coordsize="21600,21600" o:spt="32" o:oned="t" path="m,l21600,21600e" filled="f">
+                <v:path arrowok="t" fillok="f" o:connecttype="none"/>
+                <o:lock v:ext="edit" shapetype="t"/>
+              </v:shapetype>
+              <v:shape id="Straight Arrow Connector 6" o:spid="_x0000_s1026" type="#_x0000_t32" style="position:absolute;margin-left:385.2pt;margin-top:227.3pt;width:21.6pt;height:0;flip:x;z-index:251666432;visibility:visible;mso-wrap-style:square;mso-width-percent:0;mso-height-percent:0;mso-wrap-distance-left:9pt;mso-wrap-distance-top:0;mso-wrap-distance-right:9pt;mso-wrap-distance-bottom:0;mso-position-horizontal:absolute;mso-position-horizontal-relative:text;mso-position-vertical:absolute;mso-position-vertical-relative:text;mso-width-percent:0;mso-height-percent:0;mso-width-relative:margin;mso-height-relative:margin" o:gfxdata="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" strokecolor="black [3200]" strokeweight=".5pt">
+                <v:stroke endarrow="block" joinstyle="miter"/>
+              </v:shape>
+            </w:pict>
+          </mc:Fallback>
+        </mc:AlternateContent>
+      </w:r>
+      <w:r>
+        <w:rPr>
+          <w:noProof/>
+        </w:rPr>
+        <mc:AlternateContent>
+          <mc:Choice Requires="wps">
+            <w:drawing>
+              <wp:anchor distT="0" distB="0" distL="114300" distR="114300" simplePos="0" relativeHeight="251664384" behindDoc="0" locked="0" layoutInCell="1" allowOverlap="1" wp14:anchorId="7B4B0247" wp14:editId="52E0212D">
+                <wp:simplePos x="0" y="0"/>
+                <wp:positionH relativeFrom="column">
+                  <wp:posOffset>802131</wp:posOffset>
+                </wp:positionH>
+                <wp:positionV relativeFrom="paragraph">
+                  <wp:posOffset>3118784</wp:posOffset>
+                </wp:positionV>
+                <wp:extent cx="243025" cy="72692"/>
+                <wp:effectExtent l="0" t="38100" r="62230" b="22860"/>
+                <wp:wrapNone/>
+                <wp:docPr id="5" name="Straight Arrow Connector 5"/>
+                <wp:cNvGraphicFramePr/>
+                <a:graphic xmlns:a="http://schemas.openxmlformats.org/drawingml/2006/main">
+                  <a:graphicData uri="http://schemas.microsoft.com/office/word/2010/wordprocessingShape">
+                    <wps:wsp>
+                      <wps:cNvCnPr/>
+                      <wps:spPr>
+                        <a:xfrm flipV="1">
+                          <a:off x="0" y="0"/>
+                          <a:ext cx="243025" cy="72692"/>
+                        </a:xfrm>
+                        <a:prstGeom prst="straightConnector1">
+                          <a:avLst/>
+                        </a:prstGeom>
+                        <a:ln>
+                          <a:tailEnd type="triangle"/>
+                        </a:ln>
+                      </wps:spPr>
+                      <wps:style>
+                        <a:lnRef idx="1">
+                          <a:schemeClr val="dk1"/>
+                        </a:lnRef>
+                        <a:fillRef idx="0">
+                          <a:schemeClr val="dk1"/>
+                        </a:fillRef>
+                        <a:effectRef idx="0">
+                          <a:schemeClr val="dk1"/>
+                        </a:effectRef>
+                        <a:fontRef idx="minor">
+                          <a:schemeClr val="tx1"/>
+                        </a:fontRef>
+                      </wps:style>
+                      <wps:bodyPr/>
+                    </wps:wsp>
+                  </a:graphicData>
+                </a:graphic>
+                <wp14:sizeRelH relativeFrom="margin">
+                  <wp14:pctWidth>0</wp14:pctWidth>
+                </wp14:sizeRelH>
+                <wp14:sizeRelV relativeFrom="margin">
+                  <wp14:pctHeight>0</wp14:pctHeight>
+                </wp14:sizeRelV>
+              </wp:anchor>
+            </w:drawing>
+          </mc:Choice>
+          <mc:Fallback>
+            <w:pict>
+              <v:shape w14:anchorId="2D715DC1" id="Straight Arrow Connector 5" o:spid="_x0000_s1026" type="#_x0000_t32" style="position:absolute;margin-left:63.15pt;margin-top:245.55pt;width:19.15pt;height:5.7pt;flip:y;z-index:251664384;visibility:visible;mso-wrap-style:square;mso-width-percent:0;mso-height-percent:0;mso-wrap-distance-left:9pt;mso-wrap-distance-top:0;mso-wrap-distance-right:9pt;mso-wrap-distance-bottom:0;mso-position-horizontal:absolute;mso-position-horizontal-relative:text;mso-position-vertical:absolute;mso-position-vertical-relative:text;mso-width-percent:0;mso-height-percent:0;mso-width-relative:margin;mso-height-relative:margin" o:gfxdata="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" strokecolor="black [3200]" strokeweight=".5pt">
+                <v:stroke endarrow="block" joinstyle="miter"/>
+              </v:shape>
+            </w:pict>
+          </mc:Fallback>
+        </mc:AlternateContent>
+      </w:r>
+      <w:r>
+        <w:rPr>
+          <w:noProof/>
+        </w:rPr>
+        <mc:AlternateContent>
+          <mc:Choice Requires="wps">
+            <w:drawing>
+              <wp:anchor distT="0" distB="0" distL="114300" distR="114300" simplePos="0" relativeHeight="251662336" behindDoc="0" locked="0" layoutInCell="1" allowOverlap="1" wp14:anchorId="4BBFCCA3" wp14:editId="45E64CD0">
+                <wp:simplePos x="0" y="0"/>
+                <wp:positionH relativeFrom="column">
+                  <wp:posOffset>713499</wp:posOffset>
+                </wp:positionH>
+                <wp:positionV relativeFrom="paragraph">
+                  <wp:posOffset>2947887</wp:posOffset>
+                </wp:positionV>
+                <wp:extent cx="334852" cy="57424"/>
+                <wp:effectExtent l="0" t="19050" r="65405" b="76200"/>
+                <wp:wrapNone/>
+                <wp:docPr id="4" name="Straight Arrow Connector 4"/>
+                <wp:cNvGraphicFramePr/>
+                <a:graphic xmlns:a="http://schemas.openxmlformats.org/drawingml/2006/main">
+                  <a:graphicData uri="http://schemas.microsoft.com/office/word/2010/wordprocessingShape">
+                    <wps:wsp>
+                      <wps:cNvCnPr/>
+                      <wps:spPr>
+                        <a:xfrm>
+                          <a:off x="0" y="0"/>
+                          <a:ext cx="334852" cy="57424"/>
+                        </a:xfrm>
+                        <a:prstGeom prst="straightConnector1">
+                          <a:avLst/>
+                        </a:prstGeom>
+                        <a:ln>
+                          <a:tailEnd type="triangle"/>
+                        </a:ln>
+                      </wps:spPr>
+                      <wps:style>
+                        <a:lnRef idx="1">
+                          <a:schemeClr val="dk1"/>
+                        </a:lnRef>
+                        <a:fillRef idx="0">
+                          <a:schemeClr val="dk1"/>
+                        </a:fillRef>
+                        <a:effectRef idx="0">
+                          <a:schemeClr val="dk1"/>
+                        </a:effectRef>
+                        <a:fontRef idx="minor">
+                          <a:schemeClr val="tx1"/>
+                        </a:fontRef>
+                      </wps:style>
+                      <wps:bodyPr/>
+                    </wps:wsp>
+                  </a:graphicData>
+                </a:graphic>
+                <wp14:sizeRelH relativeFrom="margin">
+                  <wp14:pctWidth>0</wp14:pctWidth>
+                </wp14:sizeRelH>
+                <wp14:sizeRelV relativeFrom="margin">
+                  <wp14:pctHeight>0</wp14:pctHeight>
+                </wp14:sizeRelV>
+              </wp:anchor>
+            </w:drawing>
+          </mc:Choice>
+          <mc:Fallback>
+            <w:pict>
+              <v:shape w14:anchorId="61E2D6B0" id="Straight Arrow Connector 4" o:spid="_x0000_s1026" type="#_x0000_t32" style="position:absolute;margin-left:56.2pt;margin-top:232.1pt;width:26.35pt;height:4.5pt;z-index:251662336;visibility:visible;mso-wrap-style:square;mso-width-percent:0;mso-height-percent:0;mso-wrap-distance-left:9pt;mso-wrap-distance-top:0;mso-wrap-distance-right:9pt;mso-wrap-distance-bottom:0;mso-position-horizontal:absolute;mso-position-horizontal-relative:text;mso-position-vertical:absolute;mso-position-vertical-relative:text;mso-width-percent:0;mso-height-percent:0;mso-width-relative:margin;mso-height-relative:margin" o:gfxdata="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" strokecolor="black [3200]" strokeweight=".5pt">
+                <v:stroke endarrow="block" joinstyle="miter"/>
+              </v:shape>
+            </w:pict>
+          </mc:Fallback>
+        </mc:AlternateContent>
+      </w:r>
+      <w:r>
+        <w:rPr>
+          <w:noProof/>
+        </w:rPr>
+        <mc:AlternateContent>
+          <mc:Choice Requires="wps">
+            <w:drawing>
+              <wp:anchor distT="45720" distB="45720" distL="114300" distR="114300" simplePos="0" relativeHeight="251659264" behindDoc="0" locked="0" layoutInCell="1" allowOverlap="1" wp14:anchorId="211C6371" wp14:editId="4792C4AB">
+                <wp:simplePos x="0" y="0"/>
+                <wp:positionH relativeFrom="margin">
+                  <wp:posOffset>416201</wp:posOffset>
+                </wp:positionH>
+                <wp:positionV relativeFrom="paragraph">
+                  <wp:posOffset>2820836</wp:posOffset>
+                </wp:positionV>
+                <wp:extent cx="502467" cy="543208"/>
+                <wp:effectExtent l="0" t="0" r="0" b="9525"/>
+                <wp:wrapNone/>
+                <wp:docPr id="217" name="Text Box 2"/>
+                <wp:cNvGraphicFramePr>
+                  <a:graphicFrameLocks xmlns:a="http://schemas.openxmlformats.org/drawingml/2006/main"/>
+                </wp:cNvGraphicFramePr>
+                <a:graphic xmlns:a="http://schemas.openxmlformats.org/drawingml/2006/main">
+                  <a:graphicData uri="http://schemas.microsoft.com/office/word/2010/wordprocessingShape">
+                    <wps:wsp>
+                      <wps:cNvSpPr txBox="1">
+                        <a:spLocks noChangeArrowheads="1"/>
+                      </wps:cNvSpPr>
+                      <wps:spPr bwMode="auto">
+                        <a:xfrm>
+                          <a:off x="0" y="0"/>
+                          <a:ext cx="502467" cy="543208"/>
+                        </a:xfrm>
+                        <a:prstGeom prst="rect">
+                          <a:avLst/>
+                        </a:prstGeom>
+                        <a:solidFill>
+                          <a:srgbClr val="FFFFFF"/>
+                        </a:solidFill>
+                        <a:ln w="9525">
+                          <a:noFill/>
+                          <a:miter lim="800000"/>
+                          <a:headEnd/>
+                          <a:tailEnd/>
+                        </a:ln>
+                      </wps:spPr>
+                      <wps:txbx>
+                        <w:txbxContent>
+                          <w:p>
+                            <w:pPr>
+                              <w:rPr>
+                                <w:b/>
+                                <w:bCs/>
+                                <w:sz w:val="18"/>
+                                <w:szCs w:val="18"/>
+                              </w:rPr>
+                            </w:pPr>
+                            <w:r>
+                              <w:rPr>
+                                <w:b/>
+                                <w:bCs/>
+                                <w:sz w:val="18"/>
+                                <w:szCs w:val="18"/>
+                              </w:rPr>
+                              <w:t>C</w:t>
+                            </w:r>
+                            <w:r>
+                              <w:rPr>
+                                <w:b/>
+                                <w:bCs/>
+                                <w:sz w:val="18"/>
+                                <w:szCs w:val="18"/>
+                              </w:rPr>
+                              <w:t>LK</w:t>
+                            </w:r>
+                          </w:p>
+                          <w:p>
+                            <w:pPr>
+                              <w:rPr>
+                                <w:b/>
+                                <w:bCs/>
+                                <w:sz w:val="18"/>
+                                <w:szCs w:val="18"/>
+                              </w:rPr>
+                            </w:pPr>
+                            <w:r>
+                              <w:rPr>
+                                <w:b/>
+                                <w:bCs/>
+                                <w:sz w:val="18"/>
+                                <w:szCs w:val="18"/>
+                              </w:rPr>
+                              <w:t>DATA</w:t>
+                            </w:r>
+                          </w:p>
+                        </w:txbxContent>
+                      </wps:txbx>
+                      <wps:bodyPr rot="0" vert="horz" wrap="square" lIns="91440" tIns="45720" rIns="91440" bIns="45720" anchor="t" anchorCtr="0">
+                        <a:noAutofit/>
+                      </wps:bodyPr>
+                    </wps:wsp>
+                  </a:graphicData>
+                </a:graphic>
+                <wp14:sizeRelH relativeFrom="margin">
+                  <wp14:pctWidth>0</wp14:pctWidth>
+                </wp14:sizeRelH>
+                <wp14:sizeRelV relativeFrom="margin">
+                  <wp14:pctHeight>0</wp14:pctHeight>
+                </wp14:sizeRelV>
+              </wp:anchor>
+            </w:drawing>
+          </mc:Choice>
+          <mc:Fallback>
+            <w:pict>
+              <v:shape w14:anchorId="211C6371" id="_x0000_s1029" type="#_x0000_t202" style="position:absolute;left:0;text-align:left;margin-left:32.75pt;margin-top:222.1pt;width:39.55pt;height:42.75pt;z-index:251659264;visibility:visible;mso-wrap-style:square;mso-width-percent:0;mso-height-percent:0;mso-wrap-distance-left:9pt;mso-wrap-distance-top:3.6pt;mso-wrap-distance-right:9pt;mso-wrap-distance-bottom:3.6pt;mso-position-horizontal:absolute;mso-position-horizontal-relative:margin;mso-position-vertical:absolute;mso-position-vertical-relative:text;mso-width-percent:0;mso-height-percent:0;mso-width-relative:margin;mso-height-relative:margin;v-text-anchor:top" o:gfxdata="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" stroked="f">
+                <v:textbox>
+                  <w:txbxContent>
+                    <w:p>
+                      <w:pPr>
+                        <w:rPr>
+                          <w:b/>
+                          <w:bCs/>
+                          <w:sz w:val="18"/>
+                          <w:szCs w:val="18"/>
+                        </w:rPr>
+                      </w:pPr>
+                      <w:r>
+                        <w:rPr>
+                          <w:b/>
+                          <w:bCs/>
+                          <w:sz w:val="18"/>
+                          <w:szCs w:val="18"/>
+                        </w:rPr>
+                        <w:t>C</w:t>
+                      </w:r>
+                      <w:r>
+                        <w:rPr>
+                          <w:b/>
+                          <w:bCs/>
+                          <w:sz w:val="18"/>
+                          <w:szCs w:val="18"/>
+                        </w:rPr>
+                        <w:t>LK</w:t>
+                      </w:r>
+                    </w:p>
+                    <w:p>
+                      <w:pPr>
+                        <w:rPr>
+                          <w:b/>
+                          <w:bCs/>
+                          <w:sz w:val="18"/>
+                          <w:szCs w:val="18"/>
+                        </w:rPr>
+                      </w:pPr>
+                      <w:r>
+                        <w:rPr>
+                          <w:b/>
+                          <w:bCs/>
+                          <w:sz w:val="18"/>
+                          <w:szCs w:val="18"/>
+                        </w:rPr>
+                        <w:t>DATA</w:t>
+                      </w:r>
+                    </w:p>
+                  </w:txbxContent>
+                </v:textbox>
+                <w10:wrap anchorx="margin"/>
+              </v:shape>
+            </w:pict>
+          </mc:Fallback>
+        </mc:AlternateContent>
+      </w:r>
+      <w:r>
+        <w:rPr>
+          <w:noProof/>
+        </w:rPr>
+        <w:drawing>
+          <wp:inline distT="0" distB="0" distL="0" distR="0" wp14:anchorId="2A0F97E3" wp14:editId="16B7439A">
+            <wp:extent cx="4370272" cy="3560234"/>
+            <wp:effectExtent l="0" t="0" r="0" b="2540"/>
+            <wp:docPr id="2" name="Picture 2"/>
+            <wp:cNvGraphicFramePr>
+              <a:graphicFrameLocks xmlns:a="http://schemas.openxmlformats.org/drawingml/2006/main" noChangeAspect="1"/>
+            </wp:cNvGraphicFramePr>
+            <a:graphic xmlns:a="http://schemas.openxmlformats.org/drawingml/2006/main">
+              <a:graphicData uri="http://schemas.openxmlformats.org/drawingml/2006/picture">
+                <pic:pic xmlns:pic="http://schemas.openxmlformats.org/drawingml/2006/picture">
+                  <pic:nvPicPr>
+                    <pic:cNvPr id="1" name=""/>
+                    <pic:cNvPicPr/>
+                  </pic:nvPicPr>
+                  <pic:blipFill rotWithShape="1">
+                    <a:blip r:embed="rId10"/>
+                    <a:srcRect t="3890" b="3395"/>
+                    <a:stretch/>
+                  </pic:blipFill>
+                  <pic:spPr bwMode="auto">
+                    <a:xfrm>
+                      <a:off x="0" y="0"/>
+                      <a:ext cx="4370832" cy="3560690"/>
+                    </a:xfrm>
+                    <a:prstGeom prst="rect">
+                      <a:avLst/>
+                    </a:prstGeom>
+                    <a:ln>
+                      <a:noFill/>
+                    </a:ln>
+                    <a:extLst>
+                      <a:ext uri="{53640926-AAD7-44D8-BBD7-CCE9431645EC}">
+                        <a14:shadowObscured xmlns:a14="http://schemas.microsoft.com/office/drawing/2010/main"/>
+                      </a:ext>
+                    </a:extLst>
+                  </pic:spPr>
+                </pic:pic>
+              </a:graphicData>
+            </a:graphic>
+          </wp:inline>
+        </w:drawing>
+      </w:r>
     </w:p>
     <w:p>
       <w:pPr>
+        <w:pStyle w:val="Caption"/>
+        <w:jc w:val="center"/>
+      </w:pPr>
+      <w:bookmarkStart w:id="2" w:name="_Ref21771487"/>
+      <w:r>
+        <w:t xml:space="preserve">Figure </w:t>
+      </w:r>
+      <w:r>
+        <w:fldChar w:fldCharType="begin"/>
+      </w:r>
+      <w:r>
+        <w:instrText xml:space="preserve"> SEQ Figure \* ARABIC </w:instrText>
+      </w:r>
+      <w:r>
+        <w:fldChar w:fldCharType="separate"/>
+      </w:r>
+      <w:r>
+        <w:rPr>
+          <w:noProof/>
+        </w:rPr>
+        <w:t>2</w:t>
+      </w:r>
+      <w:r>
+        <w:rPr>
+          <w:noProof/>
+        </w:rPr>
+        <w:fldChar w:fldCharType="end"/>
+      </w:r>
+      <w:bookmarkEnd w:id="2"/>
+      <w:r>
+        <w:t xml:space="preserve">: </w:t>
+      </w:r>
+      <w:r>
+        <w:t xml:space="preserve">NUCLEO-F446RE </w:t>
+      </w:r>
+      <w:r>
+        <w:t xml:space="preserve">pin </w:t>
+      </w:r>
+      <w:r>
+        <w:t>layout</w:t>
+      </w:r>
+      <w:r>
+        <w:t xml:space="preserve"> with associated Si41xx connections</w:t>
+      </w:r>
+    </w:p>
+    <w:p>
+      <w:pPr>
+        <w:spacing w:before="120"/>
+      </w:pPr>
+    </w:p>
+    <w:p>
+      <w:pPr>
         <w:pStyle w:val="Heading1"/>
       </w:pPr>
       <w:r>
@@ -3166,7 +5044,7 @@
       </w:r>
     </w:p>
     <w:p>
-      <w:hyperlink r:id="rId8" w:history="1">
+      <w:hyperlink r:id="rId11" w:history="1">
         <w:r>
           <w:rPr>
             <w:rStyle w:val="Hyperlink"/>
@@ -3188,11 +5066,25 @@
           <w:b/>
           <w:bCs/>
         </w:rPr>
-        <w:t>Si41xx EAGLE CAD Schematics/Layouts (synthesizer* files):</w:t>
+        <w:t>Si41</w:t>
+      </w:r>
+      <w:r>
+        <w:rPr>
+          <w:b/>
+          <w:bCs/>
+        </w:rPr>
+        <w:t>xx</w:t>
+      </w:r>
+      <w:r>
+        <w:rPr>
+          <w:b/>
+          <w:bCs/>
+        </w:rPr>
+        <w:t xml:space="preserve"> EAGLE CAD Schematics/Layouts (synthesizer* files):</w:t>
       </w:r>
     </w:p>
     <w:p>
-      <w:hyperlink r:id="rId9" w:history="1">
+      <w:hyperlink r:id="rId12" w:history="1">
         <w:r>
           <w:rPr>
             <w:rStyle w:val="Hyperlink"/>
@@ -3234,7 +5126,7 @@
       </w:r>
     </w:p>
     <w:p>
-      <w:hyperlink r:id="rId10" w:history="1">
+      <w:hyperlink r:id="rId13" w:history="1">
         <w:r>
           <w:rPr>
             <w:rStyle w:val="Hyperlink"/>
@@ -3288,7 +5180,7 @@
       </w:r>
     </w:p>
     <w:p>
-      <w:hyperlink r:id="rId11" w:history="1">
+      <w:hyperlink r:id="rId14" w:history="1">
         <w:r>
           <w:rPr>
             <w:rStyle w:val="Hyperlink"/>
@@ -3297,9 +5189,12 @@
         </w:r>
       </w:hyperlink>
     </w:p>
-    <w:p/>
+    <w:p>
+      <w:bookmarkStart w:id="3" w:name="_GoBack"/>
+      <w:bookmarkEnd w:id="3"/>
+    </w:p>
     <w:sectPr>
-      <w:footerReference w:type="default" r:id="rId12"/>
+      <w:footerReference w:type="default" r:id="rId15"/>
       <w:pgSz w:w="12240" w:h="15840"/>
       <w:pgMar w:top="1440" w:right="1440" w:bottom="1440" w:left="1440" w:header="720" w:footer="720" w:gutter="0"/>
       <w:cols w:space="720"/>
@@ -3341,8 +5236,13 @@
       <w:pStyle w:val="Footer"/>
     </w:pPr>
     <w:r>
-      <w:t>PSAS / OreSat</w:t>
+      <w:t xml:space="preserve">PSAS / </w:t>
     </w:r>
+    <w:proofErr w:type="spellStart"/>
+    <w:r>
+      <w:t>OreSat</w:t>
+    </w:r>
+    <w:proofErr w:type="spellEnd"/>
     <w:r>
       <w:ptab w:relativeTo="margin" w:alignment="center" w:leader="none"/>
     </w:r>
@@ -3371,7 +5271,10 @@
       <w:ptab w:relativeTo="margin" w:alignment="right" w:leader="none"/>
     </w:r>
     <w:r>
-      <w:t>2019-10-11</w:t>
+      <w:t>2019-10-1</w:t>
+    </w:r>
+    <w:r>
+      <w:t>2</w:t>
     </w:r>
   </w:p>
 </w:ftr>
@@ -3579,7 +5482,7 @@
   <w:abstractNum w:abstractNumId="2" w15:restartNumberingAfterBreak="0">
     <w:nsid w:val="06674219"/>
     <w:multiLevelType w:val="hybridMultilevel"/>
-    <w:tmpl w:val="D52EF7C4"/>
+    <w:tmpl w:val="EF761648"/>
     <w:lvl w:ilvl="0" w:tplc="0409000F">
       <w:start w:val="1"/>
       <w:numFmt w:val="decimal"/>
@@ -4120,6 +6023,92 @@
     </w:lvl>
   </w:abstractNum>
   <w:abstractNum w:abstractNumId="8" w15:restartNumberingAfterBreak="0">
+    <w:nsid w:val="55E913E5"/>
+    <w:multiLevelType w:val="hybridMultilevel"/>
+    <w:tmpl w:val="D52EF7C4"/>
+    <w:lvl w:ilvl="0" w:tplc="0409000F">
+      <w:start w:val="1"/>
+      <w:numFmt w:val="decimal"/>
+      <w:lvlText w:val="%1."/>
+      <w:lvlJc w:val="left"/>
+      <w:pPr>
+        <w:ind w:left="720" w:hanging="360"/>
+      </w:pPr>
+    </w:lvl>
+    <w:lvl w:ilvl="1" w:tplc="04090019" w:tentative="1">
+      <w:start w:val="1"/>
+      <w:numFmt w:val="lowerLetter"/>
+      <w:lvlText w:val="%2."/>
+      <w:lvlJc w:val="left"/>
+      <w:pPr>
+        <w:ind w:left="1440" w:hanging="360"/>
+      </w:pPr>
+    </w:lvl>
+    <w:lvl w:ilvl="2" w:tplc="0409001B" w:tentative="1">
+      <w:start w:val="1"/>
+      <w:numFmt w:val="lowerRoman"/>
+      <w:lvlText w:val="%3."/>
+      <w:lvlJc w:val="right"/>
+      <w:pPr>
+        <w:ind w:left="2160" w:hanging="180"/>
+      </w:pPr>
+    </w:lvl>
+    <w:lvl w:ilvl="3" w:tplc="0409000F" w:tentative="1">
+      <w:start w:val="1"/>
+      <w:numFmt w:val="decimal"/>
+      <w:lvlText w:val="%4."/>
+      <w:lvlJc w:val="left"/>
+      <w:pPr>
+        <w:ind w:left="2880" w:hanging="360"/>
+      </w:pPr>
+    </w:lvl>
+    <w:lvl w:ilvl="4" w:tplc="04090019" w:tentative="1">
+      <w:start w:val="1"/>
+      <w:numFmt w:val="lowerLetter"/>
+      <w:lvlText w:val="%5."/>
+      <w:lvlJc w:val="left"/>
+      <w:pPr>
+        <w:ind w:left="3600" w:hanging="360"/>
+      </w:pPr>
+    </w:lvl>
+    <w:lvl w:ilvl="5" w:tplc="0409001B" w:tentative="1">
+      <w:start w:val="1"/>
+      <w:numFmt w:val="lowerRoman"/>
+      <w:lvlText w:val="%6."/>
+      <w:lvlJc w:val="right"/>
+      <w:pPr>
+        <w:ind w:left="4320" w:hanging="180"/>
+      </w:pPr>
+    </w:lvl>
+    <w:lvl w:ilvl="6" w:tplc="0409000F" w:tentative="1">
+      <w:start w:val="1"/>
+      <w:numFmt w:val="decimal"/>
+      <w:lvlText w:val="%7."/>
+      <w:lvlJc w:val="left"/>
+      <w:pPr>
+        <w:ind w:left="5040" w:hanging="360"/>
+      </w:pPr>
+    </w:lvl>
+    <w:lvl w:ilvl="7" w:tplc="04090019" w:tentative="1">
+      <w:start w:val="1"/>
+      <w:numFmt w:val="lowerLetter"/>
+      <w:lvlText w:val="%8."/>
+      <w:lvlJc w:val="left"/>
+      <w:pPr>
+        <w:ind w:left="5760" w:hanging="360"/>
+      </w:pPr>
+    </w:lvl>
+    <w:lvl w:ilvl="8" w:tplc="0409001B" w:tentative="1">
+      <w:start w:val="1"/>
+      <w:numFmt w:val="lowerRoman"/>
+      <w:lvlText w:val="%9."/>
+      <w:lvlJc w:val="right"/>
+      <w:pPr>
+        <w:ind w:left="6480" w:hanging="180"/>
+      </w:pPr>
+    </w:lvl>
+  </w:abstractNum>
+  <w:abstractNum w:abstractNumId="9" w15:restartNumberingAfterBreak="0">
     <w:nsid w:val="62257B59"/>
     <w:multiLevelType w:val="hybridMultilevel"/>
     <w:tmpl w:val="8FD098CC"/>
@@ -4205,7 +6194,7 @@
       </w:pPr>
     </w:lvl>
   </w:abstractNum>
-  <w:abstractNum w:abstractNumId="9" w15:restartNumberingAfterBreak="0">
+  <w:abstractNum w:abstractNumId="10" w15:restartNumberingAfterBreak="0">
     <w:nsid w:val="6B2B1260"/>
     <w:multiLevelType w:val="hybridMultilevel"/>
     <w:tmpl w:val="49EE970A"/>
@@ -4291,7 +6280,7 @@
       </w:pPr>
     </w:lvl>
   </w:abstractNum>
-  <w:abstractNum w:abstractNumId="10" w15:restartNumberingAfterBreak="0">
+  <w:abstractNum w:abstractNumId="11" w15:restartNumberingAfterBreak="0">
     <w:nsid w:val="6BF14455"/>
     <w:multiLevelType w:val="hybridMultilevel"/>
     <w:tmpl w:val="C58CFE4E"/>
@@ -4375,6 +6364,118 @@
       <w:pPr>
         <w:ind w:left="6480" w:hanging="180"/>
       </w:pPr>
+    </w:lvl>
+  </w:abstractNum>
+  <w:abstractNum w:abstractNumId="12" w15:restartNumberingAfterBreak="0">
+    <w:nsid w:val="75DA75C1"/>
+    <w:multiLevelType w:val="hybridMultilevel"/>
+    <w:tmpl w:val="CD62A4E8"/>
+    <w:lvl w:ilvl="0" w:tplc="321A8F94">
+      <w:numFmt w:val="bullet"/>
+      <w:lvlText w:val="-"/>
+      <w:lvlJc w:val="left"/>
+      <w:pPr>
+        <w:ind w:left="720" w:hanging="360"/>
+      </w:pPr>
+      <w:rPr>
+        <w:rFonts w:ascii="Calibri" w:eastAsiaTheme="minorHAnsi" w:hAnsi="Calibri" w:cs="Calibri" w:hint="default"/>
+      </w:rPr>
+    </w:lvl>
+    <w:lvl w:ilvl="1" w:tplc="04090003" w:tentative="1">
+      <w:start w:val="1"/>
+      <w:numFmt w:val="bullet"/>
+      <w:lvlText w:val="o"/>
+      <w:lvlJc w:val="left"/>
+      <w:pPr>
+        <w:ind w:left="1440" w:hanging="360"/>
+      </w:pPr>
+      <w:rPr>
+        <w:rFonts w:ascii="Courier New" w:hAnsi="Courier New" w:cs="Courier New" w:hint="default"/>
+      </w:rPr>
+    </w:lvl>
+    <w:lvl w:ilvl="2" w:tplc="04090005" w:tentative="1">
+      <w:start w:val="1"/>
+      <w:numFmt w:val="bullet"/>
+      <w:lvlText w:val=""/>
+      <w:lvlJc w:val="left"/>
+      <w:pPr>
+        <w:ind w:left="2160" w:hanging="360"/>
+      </w:pPr>
+      <w:rPr>
+        <w:rFonts w:ascii="Wingdings" w:hAnsi="Wingdings" w:hint="default"/>
+      </w:rPr>
+    </w:lvl>
+    <w:lvl w:ilvl="3" w:tplc="04090001" w:tentative="1">
+      <w:start w:val="1"/>
+      <w:numFmt w:val="bullet"/>
+      <w:lvlText w:val=""/>
+      <w:lvlJc w:val="left"/>
+      <w:pPr>
+        <w:ind w:left="2880" w:hanging="360"/>
+      </w:pPr>
+      <w:rPr>
+        <w:rFonts w:ascii="Symbol" w:hAnsi="Symbol" w:hint="default"/>
+      </w:rPr>
+    </w:lvl>
+    <w:lvl w:ilvl="4" w:tplc="04090003" w:tentative="1">
+      <w:start w:val="1"/>
+      <w:numFmt w:val="bullet"/>
+      <w:lvlText w:val="o"/>
+      <w:lvlJc w:val="left"/>
+      <w:pPr>
+        <w:ind w:left="3600" w:hanging="360"/>
+      </w:pPr>
+      <w:rPr>
+        <w:rFonts w:ascii="Courier New" w:hAnsi="Courier New" w:cs="Courier New" w:hint="default"/>
+      </w:rPr>
+    </w:lvl>
+    <w:lvl w:ilvl="5" w:tplc="04090005" w:tentative="1">
+      <w:start w:val="1"/>
+      <w:numFmt w:val="bullet"/>
+      <w:lvlText w:val=""/>
+      <w:lvlJc w:val="left"/>
+      <w:pPr>
+        <w:ind w:left="4320" w:hanging="360"/>
+      </w:pPr>
+      <w:rPr>
+        <w:rFonts w:ascii="Wingdings" w:hAnsi="Wingdings" w:hint="default"/>
+      </w:rPr>
+    </w:lvl>
+    <w:lvl w:ilvl="6" w:tplc="04090001" w:tentative="1">
+      <w:start w:val="1"/>
+      <w:numFmt w:val="bullet"/>
+      <w:lvlText w:val=""/>
+      <w:lvlJc w:val="left"/>
+      <w:pPr>
+        <w:ind w:left="5040" w:hanging="360"/>
+      </w:pPr>
+      <w:rPr>
+        <w:rFonts w:ascii="Symbol" w:hAnsi="Symbol" w:hint="default"/>
+      </w:rPr>
+    </w:lvl>
+    <w:lvl w:ilvl="7" w:tplc="04090003" w:tentative="1">
+      <w:start w:val="1"/>
+      <w:numFmt w:val="bullet"/>
+      <w:lvlText w:val="o"/>
+      <w:lvlJc w:val="left"/>
+      <w:pPr>
+        <w:ind w:left="5760" w:hanging="360"/>
+      </w:pPr>
+      <w:rPr>
+        <w:rFonts w:ascii="Courier New" w:hAnsi="Courier New" w:cs="Courier New" w:hint="default"/>
+      </w:rPr>
+    </w:lvl>
+    <w:lvl w:ilvl="8" w:tplc="04090005" w:tentative="1">
+      <w:start w:val="1"/>
+      <w:numFmt w:val="bullet"/>
+      <w:lvlText w:val=""/>
+      <w:lvlJc w:val="left"/>
+      <w:pPr>
+        <w:ind w:left="6480" w:hanging="360"/>
+      </w:pPr>
+      <w:rPr>
+        <w:rFonts w:ascii="Wingdings" w:hAnsi="Wingdings" w:hint="default"/>
+      </w:rPr>
     </w:lvl>
   </w:abstractNum>
   <w:num w:numId="1">
@@ -4387,10 +6488,10 @@
     <w:abstractNumId w:val="1"/>
   </w:num>
   <w:num w:numId="4">
-    <w:abstractNumId w:val="10"/>
+    <w:abstractNumId w:val="11"/>
   </w:num>
   <w:num w:numId="5">
-    <w:abstractNumId w:val="8"/>
+    <w:abstractNumId w:val="9"/>
   </w:num>
   <w:num w:numId="6">
     <w:abstractNumId w:val="0"/>
@@ -4399,7 +6500,7 @@
     <w:abstractNumId w:val="2"/>
   </w:num>
   <w:num w:numId="8">
-    <w:abstractNumId w:val="9"/>
+    <w:abstractNumId w:val="10"/>
   </w:num>
   <w:num w:numId="9">
     <w:abstractNumId w:val="5"/>
@@ -4409,6 +6510,12 @@
   </w:num>
   <w:num w:numId="11">
     <w:abstractNumId w:val="3"/>
+  </w:num>
+  <w:num w:numId="12">
+    <w:abstractNumId w:val="12"/>
+  </w:num>
+  <w:num w:numId="13">
+    <w:abstractNumId w:val="8"/>
   </w:num>
 </w:numbering>
 </file>
@@ -5353,4 +7460,16 @@
   <we:bindings/>
   <we:snapshot xmlns:r="http://schemas.openxmlformats.org/officeDocument/2006/relationships"/>
 </we:webextension>
+</file>
+
+<file path=customXml/item1.xml><?xml version="1.0" encoding="utf-8"?>
+<b:Sources xmlns:b="http://schemas.openxmlformats.org/officeDocument/2006/bibliography" xmlns="http://schemas.openxmlformats.org/officeDocument/2006/bibliography" SelectedStyle="\APASixthEditionOfficeOnline.xsl" StyleName="APA" Version="6"/>
+</file>
+
+<file path=customXml/itemProps1.xml><?xml version="1.0" encoding="utf-8"?>
+<ds:datastoreItem xmlns:ds="http://schemas.openxmlformats.org/officeDocument/2006/customXml" ds:itemID="{E3D23A0C-B68B-45C6-A831-2CE34392CC8D}">
+  <ds:schemaRefs>
+    <ds:schemaRef ds:uri="http://schemas.openxmlformats.org/officeDocument/2006/bibliography"/>
+  </ds:schemaRefs>
+</ds:datastoreItem>
 </file>
</xml_diff>